<commit_message>
Hivatkozások, kinda tesztelés tbh
</commit_message>
<xml_diff>
--- a/Requirement Specification.docx
+++ b/Requirement Specification.docx
@@ -61,122 +61,226 @@
       <w:proofErr w:type="spellEnd"/>
     </w:p>
     <w:p>
-      <w:r>
-        <w:t xml:space="preserve">1. </w:t>
-      </w:r>
-      <w:proofErr w:type="spellStart"/>
-      <w:r>
-        <w:t>Introduction</w:t>
-      </w:r>
-      <w:proofErr w:type="spellEnd"/>
+      <w:hyperlink w:anchor="Intro" w:history="1">
+        <w:r>
+          <w:rPr>
+            <w:rStyle w:val="Hiperhivatkozs"/>
+          </w:rPr>
+          <w:t xml:space="preserve">1. </w:t>
+        </w:r>
+        <w:proofErr w:type="spellStart"/>
+        <w:r>
+          <w:rPr>
+            <w:rStyle w:val="Hiperhivatkozs"/>
+          </w:rPr>
+          <w:t>Introduction</w:t>
+        </w:r>
+        <w:proofErr w:type="spellEnd"/>
+      </w:hyperlink>
     </w:p>
     <w:p>
-      <w:r>
-        <w:t xml:space="preserve">2. </w:t>
-      </w:r>
-      <w:proofErr w:type="spellStart"/>
-      <w:r>
-        <w:t>Current</w:t>
-      </w:r>
-      <w:proofErr w:type="spellEnd"/>
-      <w:r>
-        <w:t xml:space="preserve"> </w:t>
-      </w:r>
-      <w:proofErr w:type="spellStart"/>
-      <w:r>
-        <w:t>State</w:t>
-      </w:r>
-      <w:proofErr w:type="spellEnd"/>
+      <w:hyperlink w:anchor="CurrentState" w:history="1">
+        <w:r>
+          <w:rPr>
+            <w:rStyle w:val="Hiperhivatkozs"/>
+          </w:rPr>
+          <w:t xml:space="preserve">2. </w:t>
+        </w:r>
+        <w:proofErr w:type="spellStart"/>
+        <w:r>
+          <w:rPr>
+            <w:rStyle w:val="Hiperhivatkozs"/>
+          </w:rPr>
+          <w:t>Current</w:t>
+        </w:r>
+        <w:proofErr w:type="spellEnd"/>
+        <w:r>
+          <w:rPr>
+            <w:rStyle w:val="Hiperhivatkozs"/>
+          </w:rPr>
+          <w:t xml:space="preserve"> </w:t>
+        </w:r>
+        <w:proofErr w:type="spellStart"/>
+        <w:r>
+          <w:rPr>
+            <w:rStyle w:val="Hiperhivatkozs"/>
+          </w:rPr>
+          <w:t>State</w:t>
+        </w:r>
+        <w:proofErr w:type="spellEnd"/>
+      </w:hyperlink>
     </w:p>
     <w:p>
-      <w:r>
-        <w:t xml:space="preserve">3. </w:t>
-      </w:r>
-      <w:proofErr w:type="spellStart"/>
-      <w:r>
-        <w:t>Target</w:t>
-      </w:r>
-      <w:proofErr w:type="spellEnd"/>
-      <w:r>
-        <w:t xml:space="preserve"> </w:t>
-      </w:r>
-      <w:proofErr w:type="spellStart"/>
-      <w:r>
-        <w:t>Goal</w:t>
-      </w:r>
-      <w:proofErr w:type="spellEnd"/>
+      <w:hyperlink w:anchor="Scope" w:history="1">
+        <w:r>
+          <w:rPr>
+            <w:rStyle w:val="Hiperhivatkozs"/>
+          </w:rPr>
+          <w:t xml:space="preserve">3. </w:t>
+        </w:r>
+        <w:proofErr w:type="spellStart"/>
+        <w:r>
+          <w:rPr>
+            <w:rStyle w:val="Hiperhivatkozs"/>
+          </w:rPr>
+          <w:t>Target</w:t>
+        </w:r>
+        <w:proofErr w:type="spellEnd"/>
+        <w:r>
+          <w:rPr>
+            <w:rStyle w:val="Hiperhivatkozs"/>
+          </w:rPr>
+          <w:t xml:space="preserve"> </w:t>
+        </w:r>
+        <w:proofErr w:type="spellStart"/>
+        <w:r>
+          <w:rPr>
+            <w:rStyle w:val="Hiperhivatkozs"/>
+          </w:rPr>
+          <w:t>Goal</w:t>
+        </w:r>
+        <w:proofErr w:type="spellEnd"/>
+      </w:hyperlink>
     </w:p>
     <w:p>
-      <w:r>
-        <w:t xml:space="preserve">4. </w:t>
-      </w:r>
-      <w:proofErr w:type="spellStart"/>
-      <w:r>
-        <w:t>Standards</w:t>
-      </w:r>
-      <w:proofErr w:type="spellEnd"/>
-      <w:r>
-        <w:t xml:space="preserve">, </w:t>
-      </w:r>
-      <w:proofErr w:type="spellStart"/>
-      <w:r>
-        <w:t>Laws</w:t>
-      </w:r>
-      <w:proofErr w:type="spellEnd"/>
+      <w:hyperlink w:anchor="Laws" w:history="1">
+        <w:r>
+          <w:rPr>
+            <w:rStyle w:val="Hiperhivatkozs"/>
+          </w:rPr>
+          <w:t xml:space="preserve">4. </w:t>
+        </w:r>
+        <w:proofErr w:type="spellStart"/>
+        <w:r>
+          <w:rPr>
+            <w:rStyle w:val="Hiperhivatkozs"/>
+          </w:rPr>
+          <w:t>Standards</w:t>
+        </w:r>
+        <w:proofErr w:type="spellEnd"/>
+        <w:r>
+          <w:rPr>
+            <w:rStyle w:val="Hiperhivatkozs"/>
+          </w:rPr>
+          <w:t xml:space="preserve">, </w:t>
+        </w:r>
+        <w:proofErr w:type="spellStart"/>
+        <w:r>
+          <w:rPr>
+            <w:rStyle w:val="Hiperhivatkozs"/>
+          </w:rPr>
+          <w:t>Laws</w:t>
+        </w:r>
+        <w:proofErr w:type="spellEnd"/>
+      </w:hyperlink>
     </w:p>
     <w:p>
-      <w:r>
-        <w:t xml:space="preserve">5. </w:t>
-      </w:r>
-      <w:proofErr w:type="spellStart"/>
-      <w:r>
-        <w:t>Current</w:t>
-      </w:r>
-      <w:proofErr w:type="spellEnd"/>
-      <w:r>
-        <w:t xml:space="preserve"> business </w:t>
-      </w:r>
-      <w:proofErr w:type="spellStart"/>
-      <w:r>
-        <w:t>model</w:t>
-      </w:r>
-      <w:proofErr w:type="spellEnd"/>
+      <w:hyperlink w:anchor="CurrentBusinessModel" w:history="1">
+        <w:r>
+          <w:rPr>
+            <w:rStyle w:val="Hiperhivatkozs"/>
+          </w:rPr>
+          <w:t xml:space="preserve">5. </w:t>
+        </w:r>
+        <w:proofErr w:type="spellStart"/>
+        <w:r>
+          <w:rPr>
+            <w:rStyle w:val="Hiperhivatkozs"/>
+          </w:rPr>
+          <w:t>Current</w:t>
+        </w:r>
+        <w:proofErr w:type="spellEnd"/>
+        <w:r>
+          <w:rPr>
+            <w:rStyle w:val="Hiperhivatkozs"/>
+          </w:rPr>
+          <w:t xml:space="preserve"> business </w:t>
+        </w:r>
+        <w:proofErr w:type="spellStart"/>
+        <w:r>
+          <w:rPr>
+            <w:rStyle w:val="Hiperhivatkozs"/>
+          </w:rPr>
+          <w:t>model</w:t>
+        </w:r>
+        <w:proofErr w:type="spellEnd"/>
+      </w:hyperlink>
     </w:p>
     <w:p>
-      <w:r>
-        <w:t xml:space="preserve">6. </w:t>
-      </w:r>
-      <w:proofErr w:type="spellStart"/>
-      <w:r>
-        <w:t>requested</w:t>
-      </w:r>
-      <w:proofErr w:type="spellEnd"/>
-      <w:r>
-        <w:t xml:space="preserve"> business </w:t>
-      </w:r>
-      <w:proofErr w:type="spellStart"/>
-      <w:r>
-        <w:t>model</w:t>
-      </w:r>
-      <w:proofErr w:type="spellEnd"/>
+      <w:hyperlink w:anchor="RequestedBusinessModel" w:history="1">
+        <w:r>
+          <w:rPr>
+            <w:rStyle w:val="Hiperhivatkozs"/>
+          </w:rPr>
+          <w:t xml:space="preserve">6. </w:t>
+        </w:r>
+        <w:proofErr w:type="spellStart"/>
+        <w:r>
+          <w:rPr>
+            <w:rStyle w:val="Hiperhivatkozs"/>
+          </w:rPr>
+          <w:t>requested</w:t>
+        </w:r>
+        <w:proofErr w:type="spellEnd"/>
+        <w:r>
+          <w:rPr>
+            <w:rStyle w:val="Hiperhivatkozs"/>
+          </w:rPr>
+          <w:t xml:space="preserve"> business </w:t>
+        </w:r>
+        <w:proofErr w:type="spellStart"/>
+        <w:r>
+          <w:rPr>
+            <w:rStyle w:val="Hiperhivatkozs"/>
+          </w:rPr>
+          <w:t>model</w:t>
+        </w:r>
+        <w:proofErr w:type="spellEnd"/>
+      </w:hyperlink>
     </w:p>
     <w:p>
-      <w:r>
-        <w:t xml:space="preserve">7. </w:t>
-      </w:r>
-      <w:proofErr w:type="spellStart"/>
-      <w:r>
-        <w:t>Request</w:t>
-      </w:r>
-      <w:proofErr w:type="spellEnd"/>
-      <w:r>
-        <w:t xml:space="preserve"> </w:t>
-      </w:r>
-      <w:proofErr w:type="spellStart"/>
-      <w:r>
-        <w:t>list</w:t>
-      </w:r>
-      <w:proofErr w:type="spellEnd"/>
+      <w:hyperlink w:anchor="RequestList" w:history="1">
+        <w:r>
+          <w:rPr>
+            <w:rStyle w:val="Hiperhivatkozs"/>
+          </w:rPr>
+          <w:t xml:space="preserve">7. </w:t>
+        </w:r>
+        <w:proofErr w:type="spellStart"/>
+        <w:r>
+          <w:rPr>
+            <w:rStyle w:val="Hiperhivatkozs"/>
+          </w:rPr>
+          <w:t>Reque</w:t>
+        </w:r>
+        <w:r>
+          <w:rPr>
+            <w:rStyle w:val="Hiperhivatkozs"/>
+          </w:rPr>
+          <w:t>s</w:t>
+        </w:r>
+        <w:r>
+          <w:rPr>
+            <w:rStyle w:val="Hiperhivatkozs"/>
+          </w:rPr>
+          <w:t>t</w:t>
+        </w:r>
+        <w:proofErr w:type="spellEnd"/>
+        <w:r>
+          <w:rPr>
+            <w:rStyle w:val="Hiperhivatkozs"/>
+          </w:rPr>
+          <w:t xml:space="preserve"> </w:t>
+        </w:r>
+        <w:proofErr w:type="spellStart"/>
+        <w:r>
+          <w:rPr>
+            <w:rStyle w:val="Hiperhivatkozs"/>
+          </w:rPr>
+          <w:t>list</w:t>
+        </w:r>
+        <w:proofErr w:type="spellEnd"/>
+      </w:hyperlink>
     </w:p>
     <w:p/>
     <w:p>
@@ -187,6 +291,7 @@
           <w:sz w:val="32"/>
         </w:rPr>
       </w:pPr>
+      <w:bookmarkStart w:id="0" w:name="Intro"/>
       <w:r>
         <w:rPr>
           <w:b/>
@@ -202,64 +307,15 @@
         </w:rPr>
         <w:t>Introduction</w:t>
       </w:r>
+      <w:bookmarkStart w:id="1" w:name="CurrentState"/>
+      <w:bookmarkEnd w:id="0"/>
       <w:proofErr w:type="spellEnd"/>
     </w:p>
     <w:p>
       <w:pPr>
         <w:spacing w:after="480" w:line="240" w:lineRule="auto"/>
         <w:rPr>
-          <w:b/>
-          <w:sz w:val="32"/>
-        </w:rPr>
-      </w:pPr>
-      <w:r>
-        <w:rPr>
-          <w:b/>
-          <w:sz w:val="32"/>
-        </w:rPr>
-        <w:t>Erre talán én is képes vagyok. (Noémi</w:t>
-      </w:r>
-      <w:bookmarkStart w:id="0" w:name="_GoBack"/>
-      <w:bookmarkEnd w:id="0"/>
-      <w:r>
-        <w:rPr>
-          <w:b/>
-          <w:sz w:val="32"/>
-        </w:rPr>
-        <w:t>)</w:t>
-      </w:r>
-    </w:p>
-    <w:p>
-      <w:pPr>
-        <w:spacing w:after="480" w:line="240" w:lineRule="auto"/>
-        <w:rPr>
-          <w:b/>
-          <w:sz w:val="32"/>
-        </w:rPr>
-      </w:pPr>
-      <w:r>
-        <w:rPr>
-          <w:b/>
-          <w:sz w:val="32"/>
-        </w:rPr>
-        <w:t xml:space="preserve">2.Current </w:t>
-      </w:r>
-      <w:proofErr w:type="spellStart"/>
-      <w:r>
-        <w:rPr>
-          <w:b/>
-          <w:sz w:val="32"/>
-        </w:rPr>
-        <w:t>State</w:t>
-      </w:r>
-      <w:proofErr w:type="spellEnd"/>
-    </w:p>
-    <w:p>
-      <w:pPr>
-        <w:spacing w:after="480" w:line="240" w:lineRule="auto"/>
-        <w:rPr>
-          <w:b/>
-          <w:sz w:val="32"/>
+          <w:sz w:val="24"/>
         </w:rPr>
       </w:pPr>
     </w:p>
@@ -276,7 +332,7 @@
           <w:b/>
           <w:sz w:val="32"/>
         </w:rPr>
-        <w:t xml:space="preserve">3. </w:t>
+        <w:t xml:space="preserve">2.Current </w:t>
       </w:r>
       <w:proofErr w:type="spellStart"/>
       <w:r>
@@ -284,55 +340,16 @@
           <w:b/>
           <w:sz w:val="32"/>
         </w:rPr>
-        <w:t>Target</w:t>
+        <w:t>State</w:t>
       </w:r>
       <w:proofErr w:type="spellEnd"/>
-      <w:r>
-        <w:rPr>
-          <w:b/>
-          <w:sz w:val="32"/>
-        </w:rPr>
-        <w:t xml:space="preserve"> </w:t>
-      </w:r>
-      <w:proofErr w:type="spellStart"/>
-      <w:r>
-        <w:rPr>
-          <w:b/>
-          <w:sz w:val="32"/>
-        </w:rPr>
-        <w:t>Goal</w:t>
-      </w:r>
-      <w:proofErr w:type="spellEnd"/>
-      <w:r>
-        <w:rPr>
-          <w:b/>
-          <w:sz w:val="32"/>
-        </w:rPr>
-        <w:t xml:space="preserve"> (</w:t>
-      </w:r>
-      <w:proofErr w:type="spellStart"/>
-      <w:r>
-        <w:rPr>
-          <w:b/>
-          <w:sz w:val="32"/>
-        </w:rPr>
-        <w:t>Scope</w:t>
-      </w:r>
-      <w:proofErr w:type="spellEnd"/>
-      <w:r>
-        <w:rPr>
-          <w:b/>
-          <w:sz w:val="32"/>
-        </w:rPr>
-        <w:t>)</w:t>
-      </w:r>
     </w:p>
+    <w:bookmarkEnd w:id="1"/>
     <w:p>
       <w:pPr>
         <w:spacing w:after="480" w:line="240" w:lineRule="auto"/>
         <w:rPr>
-          <w:b/>
-          <w:sz w:val="32"/>
+          <w:sz w:val="24"/>
         </w:rPr>
       </w:pPr>
     </w:p>
@@ -349,7 +366,15 @@
           <w:b/>
           <w:sz w:val="32"/>
         </w:rPr>
-        <w:t xml:space="preserve">4. </w:t>
+        <w:t>3</w:t>
+      </w:r>
+      <w:bookmarkStart w:id="2" w:name="Scope"/>
+      <w:r>
+        <w:rPr>
+          <w:b/>
+          <w:sz w:val="32"/>
+        </w:rPr>
+        <w:t xml:space="preserve">. </w:t>
       </w:r>
       <w:proofErr w:type="spellStart"/>
       <w:r>
@@ -357,7 +382,7 @@
           <w:b/>
           <w:sz w:val="32"/>
         </w:rPr>
-        <w:t>Standards</w:t>
+        <w:t>Target</w:t>
       </w:r>
       <w:proofErr w:type="spellEnd"/>
       <w:r>
@@ -365,7 +390,7 @@
           <w:b/>
           <w:sz w:val="32"/>
         </w:rPr>
-        <w:t xml:space="preserve">, </w:t>
+        <w:t xml:space="preserve"> </w:t>
       </w:r>
       <w:proofErr w:type="spellStart"/>
       <w:r>
@@ -373,16 +398,39 @@
           <w:b/>
           <w:sz w:val="32"/>
         </w:rPr>
-        <w:t>laws</w:t>
+        <w:t>Goal</w:t>
       </w:r>
       <w:proofErr w:type="spellEnd"/>
+      <w:r>
+        <w:rPr>
+          <w:b/>
+          <w:sz w:val="32"/>
+        </w:rPr>
+        <w:t xml:space="preserve"> (</w:t>
+      </w:r>
+      <w:proofErr w:type="spellStart"/>
+      <w:r>
+        <w:rPr>
+          <w:b/>
+          <w:sz w:val="32"/>
+        </w:rPr>
+        <w:t>Scope</w:t>
+      </w:r>
+      <w:proofErr w:type="spellEnd"/>
+      <w:r>
+        <w:rPr>
+          <w:b/>
+          <w:sz w:val="32"/>
+        </w:rPr>
+        <w:t>)</w:t>
+      </w:r>
+      <w:bookmarkEnd w:id="2"/>
     </w:p>
     <w:p>
       <w:pPr>
         <w:spacing w:after="480" w:line="240" w:lineRule="auto"/>
         <w:rPr>
-          <w:b/>
-          <w:sz w:val="32"/>
+          <w:sz w:val="24"/>
         </w:rPr>
       </w:pPr>
     </w:p>
@@ -394,12 +442,13 @@
           <w:sz w:val="32"/>
         </w:rPr>
       </w:pPr>
+      <w:bookmarkStart w:id="3" w:name="Laws"/>
       <w:r>
         <w:rPr>
           <w:b/>
           <w:sz w:val="32"/>
         </w:rPr>
-        <w:t xml:space="preserve">5. </w:t>
+        <w:t xml:space="preserve">4. </w:t>
       </w:r>
       <w:proofErr w:type="spellStart"/>
       <w:r>
@@ -407,7 +456,7 @@
           <w:b/>
           <w:sz w:val="32"/>
         </w:rPr>
-        <w:t>Current</w:t>
+        <w:t>Standards</w:t>
       </w:r>
       <w:proofErr w:type="spellEnd"/>
       <w:r>
@@ -415,7 +464,7 @@
           <w:b/>
           <w:sz w:val="32"/>
         </w:rPr>
-        <w:t xml:space="preserve"> business </w:t>
+        <w:t xml:space="preserve">, </w:t>
       </w:r>
       <w:proofErr w:type="spellStart"/>
       <w:r>
@@ -423,16 +472,16 @@
           <w:b/>
           <w:sz w:val="32"/>
         </w:rPr>
-        <w:t>model</w:t>
+        <w:t>laws</w:t>
       </w:r>
       <w:proofErr w:type="spellEnd"/>
     </w:p>
+    <w:bookmarkEnd w:id="3"/>
     <w:p>
       <w:pPr>
         <w:spacing w:after="480" w:line="240" w:lineRule="auto"/>
         <w:rPr>
-          <w:b/>
-          <w:sz w:val="32"/>
+          <w:sz w:val="24"/>
         </w:rPr>
       </w:pPr>
     </w:p>
@@ -444,13 +493,13 @@
           <w:sz w:val="32"/>
         </w:rPr>
       </w:pPr>
+      <w:bookmarkStart w:id="4" w:name="CurrentBusinessModel"/>
       <w:r>
         <w:rPr>
           <w:b/>
           <w:sz w:val="32"/>
         </w:rPr>
-        <w:lastRenderedPageBreak/>
-        <w:t xml:space="preserve">6. </w:t>
+        <w:t xml:space="preserve">5. </w:t>
       </w:r>
       <w:proofErr w:type="spellStart"/>
       <w:r>
@@ -458,7 +507,7 @@
           <w:b/>
           <w:sz w:val="32"/>
         </w:rPr>
-        <w:t>Requested</w:t>
+        <w:t>Current</w:t>
       </w:r>
       <w:proofErr w:type="spellEnd"/>
       <w:r>
@@ -478,12 +527,12 @@
       </w:r>
       <w:proofErr w:type="spellEnd"/>
     </w:p>
+    <w:bookmarkEnd w:id="4"/>
     <w:p>
       <w:pPr>
         <w:spacing w:after="480" w:line="240" w:lineRule="auto"/>
         <w:rPr>
-          <w:b/>
-          <w:sz w:val="32"/>
+          <w:sz w:val="24"/>
         </w:rPr>
       </w:pPr>
     </w:p>
@@ -491,6 +540,57 @@
       <w:pPr>
         <w:spacing w:after="480" w:line="240" w:lineRule="auto"/>
         <w:rPr>
+          <w:b/>
+          <w:sz w:val="32"/>
+        </w:rPr>
+      </w:pPr>
+      <w:bookmarkStart w:id="5" w:name="RequestedBusinessModel"/>
+      <w:r>
+        <w:rPr>
+          <w:b/>
+          <w:sz w:val="32"/>
+        </w:rPr>
+        <w:t xml:space="preserve">6. </w:t>
+      </w:r>
+      <w:proofErr w:type="spellStart"/>
+      <w:r>
+        <w:rPr>
+          <w:b/>
+          <w:sz w:val="32"/>
+        </w:rPr>
+        <w:t>Requested</w:t>
+      </w:r>
+      <w:proofErr w:type="spellEnd"/>
+      <w:r>
+        <w:rPr>
+          <w:b/>
+          <w:sz w:val="32"/>
+        </w:rPr>
+        <w:t xml:space="preserve"> business </w:t>
+      </w:r>
+      <w:proofErr w:type="spellStart"/>
+      <w:r>
+        <w:rPr>
+          <w:b/>
+          <w:sz w:val="32"/>
+        </w:rPr>
+        <w:t>model</w:t>
+      </w:r>
+      <w:proofErr w:type="spellEnd"/>
+    </w:p>
+    <w:bookmarkEnd w:id="5"/>
+    <w:p>
+      <w:pPr>
+        <w:spacing w:after="480" w:line="240" w:lineRule="auto"/>
+        <w:rPr>
+          <w:sz w:val="24"/>
+        </w:rPr>
+      </w:pPr>
+    </w:p>
+    <w:p>
+      <w:pPr>
+        <w:spacing w:after="480" w:line="240" w:lineRule="auto"/>
+        <w:rPr>
           <w:rFonts w:ascii="Times New Roman" w:eastAsia="Times New Roman" w:hAnsi="Times New Roman" w:cs="Times New Roman"/>
           <w:b/>
           <w:sz w:val="36"/>
@@ -498,6 +598,7 @@
           <w:lang w:eastAsia="hu-HU"/>
         </w:rPr>
       </w:pPr>
+      <w:bookmarkStart w:id="6" w:name="RequestList"/>
       <w:r>
         <w:rPr>
           <w:b/>
@@ -567,6 +668,7 @@
             </w:tcMar>
             <w:hideMark/>
           </w:tcPr>
+          <w:bookmarkEnd w:id="6"/>
           <w:p>
             <w:pPr>
               <w:spacing w:after="0" w:line="240" w:lineRule="auto"/>
@@ -3466,7 +3568,10 @@
       </w:tr>
     </w:tbl>
     <w:p/>
-    <w:p/>
+    <w:p>
+      <w:bookmarkStart w:id="7" w:name="_GoBack"/>
+      <w:bookmarkEnd w:id="7"/>
+    </w:p>
     <w:sectPr>
       <w:pgSz w:w="11906" w:h="16838"/>
       <w:pgMar w:top="1417" w:right="1417" w:bottom="1417" w:left="1417" w:header="708" w:footer="708" w:gutter="0"/>
@@ -3915,6 +4020,29 @@
       <w:lang w:eastAsia="hu-HU"/>
     </w:rPr>
   </w:style>
+  <w:style w:type="character" w:styleId="Hiperhivatkozs">
+    <w:name w:val="Hyperlink"/>
+    <w:basedOn w:val="Bekezdsalapbettpusa"/>
+    <w:uiPriority w:val="99"/>
+    <w:unhideWhenUsed/>
+    <w:rsid w:val="002F2C87"/>
+    <w:rPr>
+      <w:color w:val="0563C1" w:themeColor="hyperlink"/>
+      <w:u w:val="single"/>
+    </w:rPr>
+  </w:style>
+  <w:style w:type="character" w:styleId="Mrltotthiperhivatkozs">
+    <w:name w:val="FollowedHyperlink"/>
+    <w:basedOn w:val="Bekezdsalapbettpusa"/>
+    <w:uiPriority w:val="99"/>
+    <w:semiHidden/>
+    <w:unhideWhenUsed/>
+    <w:rsid w:val="002F2C87"/>
+    <w:rPr>
+      <w:color w:val="954F72" w:themeColor="followedHyperlink"/>
+      <w:u w:val="single"/>
+    </w:rPr>
+  </w:style>
 </w:styles>
 </file>
 

</xml_diff>

<commit_message>
Req spec 3. Scope
egy kis angol óra :P
</commit_message>
<xml_diff>
--- a/Requirement Specification.docx
+++ b/Requirement Specification.docx
@@ -1525,7 +1525,8 @@
         <w:spacing w:after="0" w:line="240" w:lineRule="auto"/>
         <w:ind w:firstLine="720"/>
         <w:rPr>
-          <w:rFonts w:ascii="Times New Roman" w:eastAsia="Times New Roman" w:hAnsi="Times New Roman" w:cs="Times New Roman"/>
+          <w:rFonts w:ascii="Arial" w:eastAsia="Times New Roman" w:hAnsi="Arial" w:cs="Arial"/>
+          <w:color w:val="000000"/>
           <w:sz w:val="24"/>
           <w:szCs w:val="24"/>
           <w:lang w:eastAsia="hu-HU"/>
@@ -2025,6 +2026,8 @@
         </w:rPr>
         <w:t>. </w:t>
       </w:r>
+      <w:bookmarkStart w:id="2" w:name="_GoBack"/>
+      <w:bookmarkEnd w:id="2"/>
     </w:p>
     <w:p>
       <w:pPr>
@@ -3831,70 +3834,80 @@
           <w:sz w:val="32"/>
         </w:rPr>
       </w:pPr>
-      <w:r>
+    </w:p>
+    <w:p>
+      <w:pPr>
+        <w:spacing w:after="480" w:line="240" w:lineRule="auto"/>
         <w:rPr>
           <w:b/>
           <w:sz w:val="32"/>
         </w:rPr>
-        <w:t>3</w:t>
-      </w:r>
-      <w:bookmarkStart w:id="2" w:name="Scope"/>
+      </w:pPr>
       <w:r>
         <w:rPr>
           <w:b/>
           <w:sz w:val="32"/>
         </w:rPr>
-        <w:t xml:space="preserve">. </w:t>
-      </w:r>
-      <w:proofErr w:type="spellStart"/>
+        <w:lastRenderedPageBreak/>
+        <w:t>3</w:t>
+      </w:r>
+      <w:bookmarkStart w:id="3" w:name="Scope"/>
       <w:r>
         <w:rPr>
           <w:b/>
           <w:sz w:val="32"/>
         </w:rPr>
-        <w:t>Target</w:t>
-      </w:r>
-      <w:proofErr w:type="spellEnd"/>
+        <w:t xml:space="preserve">. </w:t>
+      </w:r>
+      <w:proofErr w:type="spellStart"/>
       <w:r>
         <w:rPr>
           <w:b/>
           <w:sz w:val="32"/>
         </w:rPr>
-        <w:t xml:space="preserve"> </w:t>
-      </w:r>
-      <w:proofErr w:type="spellStart"/>
+        <w:t>Target</w:t>
+      </w:r>
+      <w:proofErr w:type="spellEnd"/>
       <w:r>
         <w:rPr>
           <w:b/>
           <w:sz w:val="32"/>
         </w:rPr>
-        <w:t>Goal</w:t>
-      </w:r>
-      <w:proofErr w:type="spellEnd"/>
+        <w:t xml:space="preserve"> </w:t>
+      </w:r>
+      <w:proofErr w:type="spellStart"/>
       <w:r>
         <w:rPr>
           <w:b/>
           <w:sz w:val="32"/>
         </w:rPr>
-        <w:t xml:space="preserve"> (</w:t>
-      </w:r>
-      <w:proofErr w:type="spellStart"/>
+        <w:t>Goal</w:t>
+      </w:r>
+      <w:proofErr w:type="spellEnd"/>
       <w:r>
         <w:rPr>
           <w:b/>
           <w:sz w:val="32"/>
         </w:rPr>
-        <w:t>Scope</w:t>
-      </w:r>
-      <w:proofErr w:type="spellEnd"/>
+        <w:t xml:space="preserve"> (</w:t>
+      </w:r>
+      <w:proofErr w:type="spellStart"/>
       <w:r>
         <w:rPr>
           <w:b/>
           <w:sz w:val="32"/>
         </w:rPr>
+        <w:t>Scope</w:t>
+      </w:r>
+      <w:proofErr w:type="spellEnd"/>
+      <w:r>
+        <w:rPr>
+          <w:b/>
+          <w:sz w:val="32"/>
+        </w:rPr>
         <w:t>)</w:t>
       </w:r>
-      <w:bookmarkEnd w:id="2"/>
+      <w:bookmarkEnd w:id="3"/>
     </w:p>
     <w:p>
       <w:pPr>
@@ -3909,7 +3922,6 @@
         <w:rPr>
           <w:sz w:val="24"/>
         </w:rPr>
-        <w:lastRenderedPageBreak/>
         <w:t>Our</w:t>
       </w:r>
       <w:proofErr w:type="spellEnd"/>
@@ -3938,7 +3950,21 @@
         <w:rPr>
           <w:sz w:val="24"/>
         </w:rPr>
-        <w:t>developing</w:t>
+        <w:t>to</w:t>
+      </w:r>
+      <w:proofErr w:type="spellEnd"/>
+      <w:r>
+        <w:rPr>
+          <w:sz w:val="24"/>
+        </w:rPr>
+        <w:t xml:space="preserve"> </w:t>
+      </w:r>
+      <w:proofErr w:type="spellStart"/>
+      <w:r>
+        <w:rPr>
+          <w:sz w:val="24"/>
+        </w:rPr>
+        <w:t>develop</w:t>
       </w:r>
       <w:proofErr w:type="spellEnd"/>
       <w:r>
@@ -4008,42 +4034,62 @@
         <w:rPr>
           <w:sz w:val="24"/>
         </w:rPr>
-        <w:t>which</w:t>
-      </w:r>
-      <w:proofErr w:type="spellEnd"/>
-      <w:r>
-        <w:rPr>
-          <w:sz w:val="24"/>
-        </w:rPr>
-        <w:t xml:space="preserve"> </w:t>
-      </w:r>
-      <w:proofErr w:type="spellStart"/>
-      <w:r>
-        <w:rPr>
-          <w:sz w:val="24"/>
-        </w:rPr>
-        <w:t>will</w:t>
-      </w:r>
-      <w:proofErr w:type="spellEnd"/>
-      <w:r>
-        <w:rPr>
-          <w:sz w:val="24"/>
-        </w:rPr>
-        <w:t xml:space="preserve"> </w:t>
-      </w:r>
-      <w:proofErr w:type="spellStart"/>
-      <w:r>
-        <w:rPr>
-          <w:sz w:val="24"/>
-        </w:rPr>
-        <w:t>set</w:t>
-      </w:r>
-      <w:proofErr w:type="spellEnd"/>
-      <w:r>
-        <w:rPr>
-          <w:sz w:val="24"/>
-        </w:rPr>
-        <w:t xml:space="preserve"> </w:t>
+        <w:t>that</w:t>
+      </w:r>
+      <w:proofErr w:type="spellEnd"/>
+      <w:r>
+        <w:rPr>
+          <w:sz w:val="24"/>
+        </w:rPr>
+        <w:t xml:space="preserve"> </w:t>
+      </w:r>
+      <w:proofErr w:type="spellStart"/>
+      <w:r>
+        <w:rPr>
+          <w:sz w:val="24"/>
+        </w:rPr>
+        <w:t>could</w:t>
+      </w:r>
+      <w:proofErr w:type="spellEnd"/>
+      <w:r>
+        <w:rPr>
+          <w:sz w:val="24"/>
+        </w:rPr>
+        <w:t xml:space="preserve"> </w:t>
+      </w:r>
+      <w:proofErr w:type="spellStart"/>
+      <w:r>
+        <w:rPr>
+          <w:sz w:val="24"/>
+        </w:rPr>
+        <w:t>make</w:t>
+      </w:r>
+      <w:proofErr w:type="spellEnd"/>
+      <w:r>
+        <w:rPr>
+          <w:sz w:val="24"/>
+        </w:rPr>
+        <w:t xml:space="preserve"> </w:t>
+      </w:r>
+      <w:proofErr w:type="spellStart"/>
+      <w:r>
+        <w:rPr>
+          <w:sz w:val="24"/>
+        </w:rPr>
+        <w:t>the</w:t>
+      </w:r>
+      <w:proofErr w:type="spellEnd"/>
+      <w:r>
+        <w:rPr>
+          <w:sz w:val="24"/>
+        </w:rPr>
+        <w:t xml:space="preserve"> hangman</w:t>
+      </w:r>
+      <w:r>
+        <w:rPr>
+          <w:sz w:val="24"/>
+        </w:rPr>
+        <w:t xml:space="preserve"> game </w:t>
       </w:r>
       <w:proofErr w:type="spellStart"/>
       <w:r>
@@ -4064,6 +4110,330 @@
         <w:rPr>
           <w:sz w:val="24"/>
         </w:rPr>
+        <w:t>with</w:t>
+      </w:r>
+      <w:proofErr w:type="spellEnd"/>
+      <w:r>
+        <w:rPr>
+          <w:sz w:val="24"/>
+        </w:rPr>
+        <w:t xml:space="preserve"> </w:t>
+      </w:r>
+      <w:proofErr w:type="spellStart"/>
+      <w:r>
+        <w:rPr>
+          <w:sz w:val="24"/>
+        </w:rPr>
+        <w:t>new</w:t>
+      </w:r>
+      <w:proofErr w:type="spellEnd"/>
+      <w:r>
+        <w:rPr>
+          <w:sz w:val="24"/>
+        </w:rPr>
+        <w:t xml:space="preserve"> </w:t>
+      </w:r>
+      <w:proofErr w:type="spellStart"/>
+      <w:r>
+        <w:rPr>
+          <w:sz w:val="24"/>
+        </w:rPr>
+        <w:t>possibilities</w:t>
+      </w:r>
+      <w:proofErr w:type="spellEnd"/>
+      <w:r>
+        <w:rPr>
+          <w:sz w:val="24"/>
+        </w:rPr>
+        <w:t xml:space="preserve"> and amazing game </w:t>
+      </w:r>
+      <w:proofErr w:type="spellStart"/>
+      <w:r>
+        <w:rPr>
+          <w:sz w:val="24"/>
+        </w:rPr>
+        <w:t>mod</w:t>
+      </w:r>
+      <w:r>
+        <w:rPr>
+          <w:sz w:val="24"/>
+        </w:rPr>
+        <w:t>e</w:t>
+      </w:r>
+      <w:r>
+        <w:rPr>
+          <w:sz w:val="24"/>
+        </w:rPr>
+        <w:t>s</w:t>
+      </w:r>
+      <w:proofErr w:type="spellEnd"/>
+      <w:r>
+        <w:rPr>
+          <w:sz w:val="24"/>
+        </w:rPr>
+        <w:t>.</w:t>
+      </w:r>
+      <w:r>
+        <w:rPr>
+          <w:sz w:val="24"/>
+        </w:rPr>
+        <w:t xml:space="preserve"> </w:t>
+      </w:r>
+      <w:r>
+        <w:rPr>
+          <w:sz w:val="24"/>
+        </w:rPr>
+        <w:t xml:space="preserve">The </w:t>
+      </w:r>
+      <w:proofErr w:type="spellStart"/>
+      <w:r>
+        <w:rPr>
+          <w:sz w:val="24"/>
+        </w:rPr>
+        <w:t>use</w:t>
+      </w:r>
+      <w:r>
+        <w:rPr>
+          <w:sz w:val="24"/>
+        </w:rPr>
+        <w:t>r</w:t>
+      </w:r>
+      <w:proofErr w:type="spellEnd"/>
+      <w:r>
+        <w:rPr>
+          <w:sz w:val="24"/>
+        </w:rPr>
+        <w:t xml:space="preserve"> has </w:t>
+      </w:r>
+      <w:proofErr w:type="spellStart"/>
+      <w:r>
+        <w:rPr>
+          <w:sz w:val="24"/>
+        </w:rPr>
+        <w:t>to</w:t>
+      </w:r>
+      <w:proofErr w:type="spellEnd"/>
+      <w:r>
+        <w:rPr>
+          <w:sz w:val="24"/>
+        </w:rPr>
+        <w:t xml:space="preserve"> </w:t>
+      </w:r>
+      <w:proofErr w:type="spellStart"/>
+      <w:r>
+        <w:rPr>
+          <w:sz w:val="24"/>
+        </w:rPr>
+        <w:t>provide</w:t>
+      </w:r>
+      <w:proofErr w:type="spellEnd"/>
+      <w:r>
+        <w:rPr>
+          <w:sz w:val="24"/>
+        </w:rPr>
+        <w:t xml:space="preserve"> </w:t>
+      </w:r>
+      <w:proofErr w:type="spellStart"/>
+      <w:r>
+        <w:rPr>
+          <w:sz w:val="24"/>
+        </w:rPr>
+        <w:t>their</w:t>
+      </w:r>
+      <w:proofErr w:type="spellEnd"/>
+      <w:r>
+        <w:rPr>
+          <w:sz w:val="24"/>
+        </w:rPr>
+        <w:t xml:space="preserve"> </w:t>
+      </w:r>
+      <w:proofErr w:type="spellStart"/>
+      <w:r>
+        <w:rPr>
+          <w:sz w:val="24"/>
+        </w:rPr>
+        <w:t>data</w:t>
+      </w:r>
+      <w:proofErr w:type="spellEnd"/>
+      <w:r>
+        <w:rPr>
+          <w:sz w:val="24"/>
+        </w:rPr>
+        <w:t xml:space="preserve"> </w:t>
+      </w:r>
+      <w:proofErr w:type="spellStart"/>
+      <w:r>
+        <w:rPr>
+          <w:sz w:val="24"/>
+        </w:rPr>
+        <w:t>to</w:t>
+      </w:r>
+      <w:proofErr w:type="spellEnd"/>
+      <w:r>
+        <w:rPr>
+          <w:sz w:val="24"/>
+        </w:rPr>
+        <w:t xml:space="preserve"> </w:t>
+      </w:r>
+      <w:proofErr w:type="spellStart"/>
+      <w:r>
+        <w:rPr>
+          <w:sz w:val="24"/>
+        </w:rPr>
+        <w:t>register</w:t>
+      </w:r>
+      <w:proofErr w:type="spellEnd"/>
+      <w:r>
+        <w:rPr>
+          <w:sz w:val="24"/>
+        </w:rPr>
+        <w:t xml:space="preserve">. </w:t>
+      </w:r>
+      <w:proofErr w:type="spellStart"/>
+      <w:r>
+        <w:rPr>
+          <w:sz w:val="24"/>
+        </w:rPr>
+        <w:t>These</w:t>
+      </w:r>
+      <w:proofErr w:type="spellEnd"/>
+      <w:r>
+        <w:rPr>
+          <w:sz w:val="24"/>
+        </w:rPr>
+        <w:t xml:space="preserve"> </w:t>
+      </w:r>
+      <w:proofErr w:type="spellStart"/>
+      <w:r>
+        <w:rPr>
+          <w:sz w:val="24"/>
+        </w:rPr>
+        <w:t>informations</w:t>
+      </w:r>
+      <w:proofErr w:type="spellEnd"/>
+      <w:r>
+        <w:rPr>
+          <w:sz w:val="24"/>
+        </w:rPr>
+        <w:t xml:space="preserve"> </w:t>
+      </w:r>
+      <w:proofErr w:type="spellStart"/>
+      <w:r>
+        <w:rPr>
+          <w:sz w:val="24"/>
+        </w:rPr>
+        <w:t>are</w:t>
+      </w:r>
+      <w:proofErr w:type="spellEnd"/>
+      <w:r>
+        <w:rPr>
+          <w:sz w:val="24"/>
+        </w:rPr>
+        <w:t xml:space="preserve"> </w:t>
+      </w:r>
+      <w:proofErr w:type="spellStart"/>
+      <w:r>
+        <w:rPr>
+          <w:sz w:val="24"/>
+        </w:rPr>
+        <w:t>going</w:t>
+      </w:r>
+      <w:proofErr w:type="spellEnd"/>
+      <w:r>
+        <w:rPr>
+          <w:sz w:val="24"/>
+        </w:rPr>
+        <w:t xml:space="preserve"> </w:t>
+      </w:r>
+      <w:proofErr w:type="spellStart"/>
+      <w:r>
+        <w:rPr>
+          <w:sz w:val="24"/>
+        </w:rPr>
+        <w:t>to</w:t>
+      </w:r>
+      <w:proofErr w:type="spellEnd"/>
+      <w:r>
+        <w:rPr>
+          <w:sz w:val="24"/>
+        </w:rPr>
+        <w:t xml:space="preserve"> </w:t>
+      </w:r>
+      <w:proofErr w:type="spellStart"/>
+      <w:r>
+        <w:rPr>
+          <w:sz w:val="24"/>
+        </w:rPr>
+        <w:t>help</w:t>
+      </w:r>
+      <w:proofErr w:type="spellEnd"/>
+      <w:r>
+        <w:rPr>
+          <w:sz w:val="24"/>
+        </w:rPr>
+        <w:t xml:space="preserve"> </w:t>
+      </w:r>
+      <w:proofErr w:type="spellStart"/>
+      <w:r>
+        <w:rPr>
+          <w:sz w:val="24"/>
+        </w:rPr>
+        <w:t>us</w:t>
+      </w:r>
+      <w:proofErr w:type="spellEnd"/>
+      <w:r>
+        <w:rPr>
+          <w:sz w:val="24"/>
+        </w:rPr>
+        <w:t xml:space="preserve"> </w:t>
+      </w:r>
+      <w:proofErr w:type="spellStart"/>
+      <w:r>
+        <w:rPr>
+          <w:sz w:val="24"/>
+        </w:rPr>
+        <w:t>making</w:t>
+      </w:r>
+      <w:proofErr w:type="spellEnd"/>
+      <w:r>
+        <w:rPr>
+          <w:sz w:val="24"/>
+        </w:rPr>
+        <w:t xml:space="preserve"> </w:t>
+      </w:r>
+      <w:proofErr w:type="spellStart"/>
+      <w:r>
+        <w:rPr>
+          <w:sz w:val="24"/>
+        </w:rPr>
+        <w:t>statistics</w:t>
+      </w:r>
+      <w:proofErr w:type="spellEnd"/>
+      <w:r>
+        <w:rPr>
+          <w:sz w:val="24"/>
+        </w:rPr>
+        <w:t xml:space="preserve"> and </w:t>
+      </w:r>
+      <w:proofErr w:type="spellStart"/>
+      <w:r>
+        <w:rPr>
+          <w:sz w:val="24"/>
+        </w:rPr>
+        <w:t>improving</w:t>
+      </w:r>
+      <w:proofErr w:type="spellEnd"/>
+      <w:r>
+        <w:rPr>
+          <w:sz w:val="24"/>
+        </w:rPr>
+        <w:t xml:space="preserve"> </w:t>
+      </w:r>
+      <w:proofErr w:type="spellStart"/>
+      <w:r>
+        <w:rPr>
+          <w:sz w:val="24"/>
+        </w:rPr>
         <w:t>the</w:t>
       </w:r>
       <w:proofErr w:type="spellEnd"/>
@@ -4071,306 +4441,14 @@
         <w:rPr>
           <w:sz w:val="24"/>
         </w:rPr>
-        <w:t xml:space="preserve"> hangman game again </w:t>
-      </w:r>
-      <w:proofErr w:type="spellStart"/>
-      <w:r>
-        <w:rPr>
-          <w:sz w:val="24"/>
-        </w:rPr>
-        <w:t>with</w:t>
-      </w:r>
-      <w:proofErr w:type="spellEnd"/>
-      <w:r>
-        <w:rPr>
-          <w:sz w:val="24"/>
-        </w:rPr>
-        <w:t xml:space="preserve"> </w:t>
-      </w:r>
-      <w:proofErr w:type="spellStart"/>
-      <w:r>
-        <w:rPr>
-          <w:sz w:val="24"/>
-        </w:rPr>
-        <w:t>new</w:t>
-      </w:r>
-      <w:proofErr w:type="spellEnd"/>
-      <w:r>
-        <w:rPr>
-          <w:sz w:val="24"/>
-        </w:rPr>
-        <w:t xml:space="preserve"> </w:t>
-      </w:r>
-      <w:proofErr w:type="spellStart"/>
-      <w:r>
-        <w:rPr>
-          <w:sz w:val="24"/>
-        </w:rPr>
-        <w:t>possibilities</w:t>
-      </w:r>
-      <w:proofErr w:type="spellEnd"/>
-      <w:r>
-        <w:rPr>
-          <w:sz w:val="24"/>
-        </w:rPr>
-        <w:t xml:space="preserve"> and amazing game </w:t>
-      </w:r>
-      <w:proofErr w:type="spellStart"/>
-      <w:r>
-        <w:rPr>
-          <w:sz w:val="24"/>
-        </w:rPr>
-        <w:t>mods</w:t>
-      </w:r>
-      <w:proofErr w:type="spellEnd"/>
-      <w:r>
-        <w:rPr>
-          <w:sz w:val="24"/>
-        </w:rPr>
-        <w:t>.</w:t>
-      </w:r>
-      <w:r>
-        <w:rPr>
-          <w:sz w:val="24"/>
-        </w:rPr>
-        <w:t xml:space="preserve"> </w:t>
-      </w:r>
-      <w:r>
-        <w:rPr>
-          <w:sz w:val="24"/>
-        </w:rPr>
-        <w:t xml:space="preserve">The </w:t>
-      </w:r>
-      <w:proofErr w:type="spellStart"/>
-      <w:r>
-        <w:rPr>
-          <w:sz w:val="24"/>
-        </w:rPr>
-        <w:t>users</w:t>
-      </w:r>
-      <w:proofErr w:type="spellEnd"/>
-      <w:r>
-        <w:rPr>
-          <w:sz w:val="24"/>
-        </w:rPr>
-        <w:t xml:space="preserve"> </w:t>
-      </w:r>
-      <w:proofErr w:type="spellStart"/>
-      <w:r>
-        <w:rPr>
-          <w:sz w:val="24"/>
-        </w:rPr>
-        <w:t>will</w:t>
-      </w:r>
-      <w:proofErr w:type="spellEnd"/>
-      <w:r>
-        <w:rPr>
-          <w:sz w:val="24"/>
-        </w:rPr>
-        <w:t xml:space="preserve"> </w:t>
-      </w:r>
-      <w:proofErr w:type="spellStart"/>
-      <w:r>
-        <w:rPr>
-          <w:sz w:val="24"/>
-        </w:rPr>
-        <w:t>need</w:t>
-      </w:r>
-      <w:proofErr w:type="spellEnd"/>
-      <w:r>
-        <w:rPr>
-          <w:sz w:val="24"/>
-        </w:rPr>
-        <w:t xml:space="preserve"> </w:t>
-      </w:r>
-      <w:proofErr w:type="spellStart"/>
-      <w:r>
-        <w:rPr>
-          <w:sz w:val="24"/>
-        </w:rPr>
-        <w:t>to</w:t>
-      </w:r>
-      <w:proofErr w:type="spellEnd"/>
-      <w:r>
-        <w:rPr>
-          <w:sz w:val="24"/>
-        </w:rPr>
-        <w:t xml:space="preserve"> add </w:t>
-      </w:r>
-      <w:proofErr w:type="spellStart"/>
-      <w:r>
-        <w:rPr>
-          <w:sz w:val="24"/>
-        </w:rPr>
-        <w:t>their</w:t>
-      </w:r>
-      <w:proofErr w:type="spellEnd"/>
-      <w:r>
-        <w:rPr>
-          <w:sz w:val="24"/>
-        </w:rPr>
-        <w:t xml:space="preserve"> </w:t>
-      </w:r>
-      <w:proofErr w:type="spellStart"/>
-      <w:r>
-        <w:rPr>
-          <w:sz w:val="24"/>
-        </w:rPr>
-        <w:t>datas</w:t>
-      </w:r>
-      <w:proofErr w:type="spellEnd"/>
-      <w:r>
-        <w:rPr>
-          <w:sz w:val="24"/>
-        </w:rPr>
-        <w:t xml:space="preserve"> </w:t>
-      </w:r>
-      <w:proofErr w:type="spellStart"/>
-      <w:r>
-        <w:rPr>
-          <w:sz w:val="24"/>
-        </w:rPr>
-        <w:t>to</w:t>
-      </w:r>
-      <w:proofErr w:type="spellEnd"/>
-      <w:r>
-        <w:rPr>
-          <w:sz w:val="24"/>
-        </w:rPr>
-        <w:t xml:space="preserve"> </w:t>
-      </w:r>
-      <w:proofErr w:type="spellStart"/>
-      <w:r>
-        <w:rPr>
-          <w:sz w:val="24"/>
-        </w:rPr>
-        <w:t>register</w:t>
-      </w:r>
-      <w:proofErr w:type="spellEnd"/>
-      <w:r>
-        <w:rPr>
-          <w:sz w:val="24"/>
-        </w:rPr>
-        <w:t xml:space="preserve"> </w:t>
-      </w:r>
-      <w:proofErr w:type="spellStart"/>
-      <w:r>
-        <w:rPr>
-          <w:sz w:val="24"/>
-        </w:rPr>
-        <w:t>to</w:t>
-      </w:r>
-      <w:proofErr w:type="spellEnd"/>
-      <w:r>
-        <w:rPr>
-          <w:sz w:val="24"/>
-        </w:rPr>
-        <w:t xml:space="preserve"> </w:t>
-      </w:r>
-      <w:proofErr w:type="spellStart"/>
-      <w:r>
-        <w:rPr>
-          <w:sz w:val="24"/>
-        </w:rPr>
-        <w:t>the</w:t>
-      </w:r>
-      <w:proofErr w:type="spellEnd"/>
-      <w:r>
-        <w:rPr>
-          <w:sz w:val="24"/>
-        </w:rPr>
-        <w:t xml:space="preserve"> platform. </w:t>
-      </w:r>
-      <w:proofErr w:type="spellStart"/>
-      <w:r>
-        <w:rPr>
-          <w:sz w:val="24"/>
-        </w:rPr>
-        <w:t>These</w:t>
-      </w:r>
-      <w:proofErr w:type="spellEnd"/>
-      <w:r>
-        <w:rPr>
-          <w:sz w:val="24"/>
-        </w:rPr>
-        <w:t xml:space="preserve"> </w:t>
-      </w:r>
-      <w:proofErr w:type="spellStart"/>
-      <w:r>
-        <w:rPr>
-          <w:sz w:val="24"/>
-        </w:rPr>
-        <w:t>informations</w:t>
-      </w:r>
-      <w:proofErr w:type="spellEnd"/>
-      <w:r>
-        <w:rPr>
-          <w:sz w:val="24"/>
-        </w:rPr>
-        <w:t xml:space="preserve"> </w:t>
-      </w:r>
-      <w:proofErr w:type="spellStart"/>
-      <w:r>
-        <w:rPr>
-          <w:sz w:val="24"/>
-        </w:rPr>
-        <w:t>help</w:t>
-      </w:r>
-      <w:proofErr w:type="spellEnd"/>
-      <w:r>
-        <w:rPr>
-          <w:sz w:val="24"/>
-        </w:rPr>
-        <w:t xml:space="preserve"> </w:t>
-      </w:r>
-      <w:proofErr w:type="spellStart"/>
-      <w:r>
-        <w:rPr>
-          <w:sz w:val="24"/>
-        </w:rPr>
-        <w:t>us</w:t>
-      </w:r>
-      <w:proofErr w:type="spellEnd"/>
-      <w:r>
-        <w:rPr>
-          <w:sz w:val="24"/>
-        </w:rPr>
-        <w:t xml:space="preserve"> </w:t>
-      </w:r>
-      <w:proofErr w:type="spellStart"/>
-      <w:r>
-        <w:rPr>
-          <w:sz w:val="24"/>
-        </w:rPr>
-        <w:t>making</w:t>
-      </w:r>
-      <w:proofErr w:type="spellEnd"/>
-      <w:r>
-        <w:rPr>
-          <w:sz w:val="24"/>
-        </w:rPr>
-        <w:t xml:space="preserve"> </w:t>
-      </w:r>
-      <w:proofErr w:type="spellStart"/>
-      <w:r>
-        <w:rPr>
-          <w:sz w:val="24"/>
-        </w:rPr>
-        <w:t>statistics</w:t>
-      </w:r>
-      <w:proofErr w:type="spellEnd"/>
-      <w:r>
-        <w:rPr>
-          <w:sz w:val="24"/>
-        </w:rPr>
-        <w:t xml:space="preserve"> and fixing </w:t>
-      </w:r>
-      <w:proofErr w:type="spellStart"/>
-      <w:r>
-        <w:rPr>
-          <w:sz w:val="24"/>
-        </w:rPr>
-        <w:t>theuser</w:t>
+        <w:t xml:space="preserve"> </w:t>
+      </w:r>
+      <w:proofErr w:type="spellStart"/>
+      <w:r>
+        <w:rPr>
+          <w:sz w:val="24"/>
+        </w:rPr>
+        <w:t>user</w:t>
       </w:r>
       <w:proofErr w:type="spellEnd"/>
       <w:r>
@@ -4421,36 +4499,26 @@
         </w:rPr>
         <w:t xml:space="preserve"> </w:t>
       </w:r>
-      <w:proofErr w:type="spellStart"/>
-      <w:r>
-        <w:rPr>
-          <w:sz w:val="24"/>
-        </w:rPr>
-        <w:t>way</w:t>
-      </w:r>
-      <w:proofErr w:type="spellEnd"/>
-      <w:r>
-        <w:rPr>
-          <w:sz w:val="24"/>
-        </w:rPr>
-        <w:t xml:space="preserve"> </w:t>
-      </w:r>
-      <w:proofErr w:type="spellStart"/>
-      <w:r>
-        <w:rPr>
-          <w:sz w:val="24"/>
-        </w:rPr>
-        <w:t>to</w:t>
-      </w:r>
-      <w:proofErr w:type="spellEnd"/>
-      <w:r>
-        <w:rPr>
-          <w:sz w:val="24"/>
-        </w:rPr>
-        <w:t xml:space="preserve"> play.</w:t>
-      </w:r>
-      <w:bookmarkStart w:id="3" w:name="_GoBack"/>
-      <w:bookmarkEnd w:id="3"/>
+      <w:r>
+        <w:rPr>
+          <w:sz w:val="24"/>
+        </w:rPr>
+        <w:t xml:space="preserve">game </w:t>
+      </w:r>
+      <w:proofErr w:type="spellStart"/>
+      <w:r>
+        <w:rPr>
+          <w:sz w:val="24"/>
+        </w:rPr>
+        <w:t>modes</w:t>
+      </w:r>
+      <w:proofErr w:type="spellEnd"/>
+      <w:r>
+        <w:rPr>
+          <w:sz w:val="24"/>
+        </w:rPr>
+        <w:t>:</w:t>
+      </w:r>
     </w:p>
     <w:p>
       <w:pPr>
@@ -4536,6 +4604,34 @@
         <w:rPr>
           <w:sz w:val="24"/>
         </w:rPr>
+        <w:t>players</w:t>
+      </w:r>
+      <w:proofErr w:type="spellEnd"/>
+      <w:r>
+        <w:rPr>
+          <w:sz w:val="24"/>
+        </w:rPr>
+        <w:t xml:space="preserve"> </w:t>
+      </w:r>
+      <w:proofErr w:type="spellStart"/>
+      <w:r>
+        <w:rPr>
+          <w:sz w:val="24"/>
+        </w:rPr>
+        <w:t>around</w:t>
+      </w:r>
+      <w:proofErr w:type="spellEnd"/>
+      <w:r>
+        <w:rPr>
+          <w:sz w:val="24"/>
+        </w:rPr>
+        <w:t xml:space="preserve"> </w:t>
+      </w:r>
+      <w:proofErr w:type="spellStart"/>
+      <w:r>
+        <w:rPr>
+          <w:sz w:val="24"/>
+        </w:rPr>
         <w:t>the</w:t>
       </w:r>
       <w:proofErr w:type="spellEnd"/>
@@ -4550,35 +4646,153 @@
         <w:rPr>
           <w:sz w:val="24"/>
         </w:rPr>
-        <w:t>players</w:t>
-      </w:r>
-      <w:proofErr w:type="spellEnd"/>
-      <w:r>
-        <w:rPr>
-          <w:sz w:val="24"/>
-        </w:rPr>
-        <w:t xml:space="preserve"> </w:t>
-      </w:r>
-      <w:proofErr w:type="spellStart"/>
-      <w:r>
-        <w:rPr>
-          <w:sz w:val="24"/>
-        </w:rPr>
-        <w:t>from</w:t>
-      </w:r>
-      <w:proofErr w:type="spellEnd"/>
-      <w:r>
-        <w:rPr>
-          <w:sz w:val="24"/>
-        </w:rPr>
-        <w:t xml:space="preserve"> </w:t>
-      </w:r>
-      <w:proofErr w:type="spellStart"/>
-      <w:r>
-        <w:rPr>
-          <w:sz w:val="24"/>
-        </w:rPr>
-        <w:t>around</w:t>
+        <w:t>world</w:t>
+      </w:r>
+      <w:proofErr w:type="spellEnd"/>
+      <w:r>
+        <w:rPr>
+          <w:sz w:val="24"/>
+        </w:rPr>
+        <w:t xml:space="preserve"> </w:t>
+      </w:r>
+      <w:proofErr w:type="spellStart"/>
+      <w:r>
+        <w:rPr>
+          <w:sz w:val="24"/>
+        </w:rPr>
+        <w:t>can</w:t>
+      </w:r>
+      <w:proofErr w:type="spellEnd"/>
+      <w:r>
+        <w:rPr>
+          <w:sz w:val="24"/>
+        </w:rPr>
+        <w:t xml:space="preserve"> play </w:t>
+      </w:r>
+      <w:proofErr w:type="spellStart"/>
+      <w:r>
+        <w:rPr>
+          <w:sz w:val="24"/>
+        </w:rPr>
+        <w:t>against</w:t>
+      </w:r>
+      <w:proofErr w:type="spellEnd"/>
+      <w:r>
+        <w:rPr>
+          <w:sz w:val="24"/>
+        </w:rPr>
+        <w:t xml:space="preserve"> </w:t>
+      </w:r>
+      <w:proofErr w:type="spellStart"/>
+      <w:r>
+        <w:rPr>
+          <w:sz w:val="24"/>
+        </w:rPr>
+        <w:t>each</w:t>
+      </w:r>
+      <w:proofErr w:type="spellEnd"/>
+      <w:r>
+        <w:rPr>
+          <w:sz w:val="24"/>
+        </w:rPr>
+        <w:t xml:space="preserve"> </w:t>
+      </w:r>
+      <w:proofErr w:type="spellStart"/>
+      <w:r>
+        <w:rPr>
+          <w:sz w:val="24"/>
+        </w:rPr>
+        <w:t>other</w:t>
+      </w:r>
+      <w:proofErr w:type="spellEnd"/>
+      <w:r>
+        <w:rPr>
+          <w:sz w:val="24"/>
+        </w:rPr>
+        <w:t xml:space="preserve"> in a </w:t>
+      </w:r>
+      <w:proofErr w:type="spellStart"/>
+      <w:r>
+        <w:rPr>
+          <w:sz w:val="24"/>
+        </w:rPr>
+        <w:t>competitive</w:t>
+      </w:r>
+      <w:proofErr w:type="spellEnd"/>
+      <w:r>
+        <w:rPr>
+          <w:sz w:val="24"/>
+        </w:rPr>
+        <w:t xml:space="preserve"> </w:t>
+      </w:r>
+      <w:proofErr w:type="spellStart"/>
+      <w:r>
+        <w:rPr>
+          <w:sz w:val="24"/>
+        </w:rPr>
+        <w:t>way</w:t>
+      </w:r>
+      <w:proofErr w:type="spellEnd"/>
+      <w:r>
+        <w:rPr>
+          <w:sz w:val="24"/>
+        </w:rPr>
+        <w:t xml:space="preserve">. The </w:t>
+      </w:r>
+      <w:proofErr w:type="spellStart"/>
+      <w:r>
+        <w:rPr>
+          <w:sz w:val="24"/>
+        </w:rPr>
+        <w:t>Worldcup</w:t>
+      </w:r>
+      <w:proofErr w:type="spellEnd"/>
+      <w:r>
+        <w:rPr>
+          <w:sz w:val="24"/>
+        </w:rPr>
+        <w:t xml:space="preserve"> has an </w:t>
+      </w:r>
+      <w:proofErr w:type="spellStart"/>
+      <w:r>
+        <w:rPr>
+          <w:sz w:val="24"/>
+        </w:rPr>
+        <w:t>eliminatio</w:t>
+      </w:r>
+      <w:r>
+        <w:rPr>
+          <w:sz w:val="24"/>
+        </w:rPr>
+        <w:t>n</w:t>
+      </w:r>
+      <w:proofErr w:type="spellEnd"/>
+      <w:r>
+        <w:rPr>
+          <w:sz w:val="24"/>
+        </w:rPr>
+        <w:t xml:space="preserve"> </w:t>
+      </w:r>
+      <w:proofErr w:type="spellStart"/>
+      <w:r>
+        <w:rPr>
+          <w:sz w:val="24"/>
+        </w:rPr>
+        <w:t>race</w:t>
+      </w:r>
+      <w:proofErr w:type="spellEnd"/>
+      <w:r>
+        <w:rPr>
+          <w:sz w:val="24"/>
+        </w:rPr>
+        <w:t xml:space="preserve">, </w:t>
+      </w:r>
+      <w:proofErr w:type="spellStart"/>
+      <w:r>
+        <w:rPr>
+          <w:sz w:val="24"/>
+        </w:rPr>
+        <w:t>where</w:t>
       </w:r>
       <w:proofErr w:type="spellEnd"/>
       <w:r>
@@ -4606,21 +4820,7 @@
         <w:rPr>
           <w:sz w:val="24"/>
         </w:rPr>
-        <w:t>world</w:t>
-      </w:r>
-      <w:proofErr w:type="spellEnd"/>
-      <w:r>
-        <w:rPr>
-          <w:sz w:val="24"/>
-        </w:rPr>
-        <w:t xml:space="preserve"> </w:t>
-      </w:r>
-      <w:proofErr w:type="spellStart"/>
-      <w:r>
-        <w:rPr>
-          <w:sz w:val="24"/>
-        </w:rPr>
-        <w:t>can</w:t>
+        <w:t>users</w:t>
       </w:r>
       <w:proofErr w:type="spellEnd"/>
       <w:r>
@@ -4634,126 +4834,42 @@
         <w:rPr>
           <w:sz w:val="24"/>
         </w:rPr>
-        <w:t>with</w:t>
-      </w:r>
-      <w:proofErr w:type="spellEnd"/>
-      <w:r>
-        <w:rPr>
-          <w:sz w:val="24"/>
-        </w:rPr>
-        <w:t xml:space="preserve"> </w:t>
-      </w:r>
-      <w:proofErr w:type="spellStart"/>
-      <w:r>
-        <w:rPr>
-          <w:sz w:val="24"/>
-        </w:rPr>
-        <w:t>each</w:t>
-      </w:r>
-      <w:proofErr w:type="spellEnd"/>
-      <w:r>
-        <w:rPr>
-          <w:sz w:val="24"/>
-        </w:rPr>
-        <w:t xml:space="preserve"> </w:t>
-      </w:r>
-      <w:proofErr w:type="spellStart"/>
-      <w:r>
-        <w:rPr>
-          <w:sz w:val="24"/>
-        </w:rPr>
-        <w:t>other</w:t>
-      </w:r>
-      <w:proofErr w:type="spellEnd"/>
-      <w:r>
-        <w:rPr>
-          <w:sz w:val="24"/>
-        </w:rPr>
-        <w:t xml:space="preserve">  in a </w:t>
-      </w:r>
-      <w:proofErr w:type="spellStart"/>
-      <w:r>
-        <w:rPr>
-          <w:sz w:val="24"/>
-        </w:rPr>
-        <w:t>competitive</w:t>
-      </w:r>
-      <w:proofErr w:type="spellEnd"/>
-      <w:r>
-        <w:rPr>
-          <w:sz w:val="24"/>
-        </w:rPr>
-        <w:t xml:space="preserve"> </w:t>
-      </w:r>
-      <w:proofErr w:type="spellStart"/>
-      <w:r>
-        <w:rPr>
-          <w:sz w:val="24"/>
-        </w:rPr>
-        <w:t>way</w:t>
-      </w:r>
-      <w:proofErr w:type="spellEnd"/>
-      <w:r>
-        <w:rPr>
-          <w:sz w:val="24"/>
-        </w:rPr>
-        <w:t xml:space="preserve">. The </w:t>
-      </w:r>
-      <w:proofErr w:type="spellStart"/>
-      <w:r>
-        <w:rPr>
-          <w:sz w:val="24"/>
-        </w:rPr>
-        <w:t>Worldcup</w:t>
-      </w:r>
-      <w:proofErr w:type="spellEnd"/>
-      <w:r>
-        <w:rPr>
-          <w:sz w:val="24"/>
-        </w:rPr>
-        <w:t xml:space="preserve"> has an </w:t>
-      </w:r>
-      <w:proofErr w:type="spellStart"/>
-      <w:r>
-        <w:rPr>
-          <w:sz w:val="24"/>
-        </w:rPr>
-        <w:t>elimination</w:t>
-      </w:r>
-      <w:proofErr w:type="spellEnd"/>
-      <w:r>
-        <w:rPr>
-          <w:sz w:val="24"/>
-        </w:rPr>
-        <w:t xml:space="preserve"> </w:t>
-      </w:r>
-      <w:proofErr w:type="spellStart"/>
-      <w:r>
-        <w:rPr>
-          <w:sz w:val="24"/>
-        </w:rPr>
-        <w:t>race</w:t>
-      </w:r>
-      <w:proofErr w:type="spellEnd"/>
-      <w:r>
-        <w:rPr>
-          <w:sz w:val="24"/>
-        </w:rPr>
-        <w:t xml:space="preserve">, </w:t>
-      </w:r>
-      <w:proofErr w:type="spellStart"/>
-      <w:r>
-        <w:rPr>
-          <w:sz w:val="24"/>
-        </w:rPr>
-        <w:t>where</w:t>
-      </w:r>
-      <w:proofErr w:type="spellEnd"/>
-      <w:r>
-        <w:rPr>
-          <w:sz w:val="24"/>
-        </w:rPr>
-        <w:t xml:space="preserve"> </w:t>
+        <w:t>one</w:t>
+      </w:r>
+      <w:proofErr w:type="spellEnd"/>
+      <w:r>
+        <w:rPr>
+          <w:sz w:val="24"/>
+        </w:rPr>
+        <w:t xml:space="preserve"> </w:t>
+      </w:r>
+      <w:proofErr w:type="spellStart"/>
+      <w:r>
+        <w:rPr>
+          <w:sz w:val="24"/>
+        </w:rPr>
+        <w:t>by</w:t>
+      </w:r>
+      <w:proofErr w:type="spellEnd"/>
+      <w:r>
+        <w:rPr>
+          <w:sz w:val="24"/>
+        </w:rPr>
+        <w:t xml:space="preserve"> </w:t>
+      </w:r>
+      <w:proofErr w:type="spellStart"/>
+      <w:r>
+        <w:rPr>
+          <w:sz w:val="24"/>
+        </w:rPr>
+        <w:t>one</w:t>
+      </w:r>
+      <w:proofErr w:type="spellEnd"/>
+      <w:r>
+        <w:rPr>
+          <w:sz w:val="24"/>
+        </w:rPr>
+        <w:t xml:space="preserve">, and in </w:t>
       </w:r>
       <w:proofErr w:type="spellStart"/>
       <w:r>
@@ -4774,35 +4890,27 @@
         <w:rPr>
           <w:sz w:val="24"/>
         </w:rPr>
-        <w:t>users</w:t>
-      </w:r>
-      <w:proofErr w:type="spellEnd"/>
-      <w:r>
-        <w:rPr>
-          <w:sz w:val="24"/>
-        </w:rPr>
-        <w:t xml:space="preserve"> play </w:t>
-      </w:r>
-      <w:proofErr w:type="spellStart"/>
-      <w:r>
-        <w:rPr>
-          <w:sz w:val="24"/>
-        </w:rPr>
-        <w:t>tow</w:t>
-      </w:r>
-      <w:proofErr w:type="spellEnd"/>
-      <w:r>
-        <w:rPr>
-          <w:sz w:val="24"/>
-        </w:rPr>
-        <w:t xml:space="preserve"> </w:t>
-      </w:r>
-      <w:proofErr w:type="spellStart"/>
-      <w:r>
-        <w:rPr>
-          <w:sz w:val="24"/>
-        </w:rPr>
-        <w:t>by</w:t>
+        <w:t>final</w:t>
+      </w:r>
+      <w:proofErr w:type="spellEnd"/>
+      <w:r>
+        <w:rPr>
+          <w:sz w:val="24"/>
+        </w:rPr>
+        <w:t>,</w:t>
+      </w:r>
+      <w:r>
+        <w:rPr>
+          <w:sz w:val="24"/>
+        </w:rPr>
+        <w:t xml:space="preserve"> </w:t>
+      </w:r>
+      <w:proofErr w:type="spellStart"/>
+      <w:r>
+        <w:rPr>
+          <w:sz w:val="24"/>
+        </w:rPr>
+        <w:t>the</w:t>
       </w:r>
       <w:proofErr w:type="spellEnd"/>
       <w:r>
@@ -4823,48 +4931,6 @@
         <w:rPr>
           <w:sz w:val="24"/>
         </w:rPr>
-        <w:t xml:space="preserve">, and int </w:t>
-      </w:r>
-      <w:proofErr w:type="spellStart"/>
-      <w:r>
-        <w:rPr>
-          <w:sz w:val="24"/>
-        </w:rPr>
-        <w:t>the</w:t>
-      </w:r>
-      <w:proofErr w:type="spellEnd"/>
-      <w:r>
-        <w:rPr>
-          <w:sz w:val="24"/>
-        </w:rPr>
-        <w:t xml:space="preserve"> end </w:t>
-      </w:r>
-      <w:proofErr w:type="spellStart"/>
-      <w:r>
-        <w:rPr>
-          <w:sz w:val="24"/>
-        </w:rPr>
-        <w:t>the</w:t>
-      </w:r>
-      <w:proofErr w:type="spellEnd"/>
-      <w:r>
-        <w:rPr>
-          <w:sz w:val="24"/>
-        </w:rPr>
-        <w:t xml:space="preserve"> </w:t>
-      </w:r>
-      <w:proofErr w:type="spellStart"/>
-      <w:r>
-        <w:rPr>
-          <w:sz w:val="24"/>
-        </w:rPr>
-        <w:t>two</w:t>
-      </w:r>
-      <w:proofErr w:type="spellEnd"/>
-      <w:r>
-        <w:rPr>
-          <w:sz w:val="24"/>
-        </w:rPr>
         <w:t xml:space="preserve"> top </w:t>
       </w:r>
       <w:proofErr w:type="spellStart"/>
@@ -4874,21 +4940,25 @@
         </w:rPr>
         <w:t>player</w:t>
       </w:r>
-      <w:proofErr w:type="spellEnd"/>
-      <w:r>
-        <w:rPr>
-          <w:sz w:val="24"/>
-        </w:rPr>
-        <w:t xml:space="preserve"> </w:t>
-      </w:r>
-      <w:proofErr w:type="spellStart"/>
-      <w:r>
-        <w:rPr>
-          <w:sz w:val="24"/>
-        </w:rPr>
-        <w:t>do</w:t>
-      </w:r>
-      <w:proofErr w:type="spellEnd"/>
+      <w:r>
+        <w:rPr>
+          <w:sz w:val="24"/>
+        </w:rPr>
+        <w:t>s</w:t>
+      </w:r>
+      <w:proofErr w:type="spellEnd"/>
+      <w:r>
+        <w:rPr>
+          <w:sz w:val="24"/>
+        </w:rPr>
+        <w:t xml:space="preserve"> </w:t>
+      </w:r>
+      <w:r>
+        <w:rPr>
+          <w:sz w:val="24"/>
+        </w:rPr>
+        <w:t>play</w:t>
+      </w:r>
       <w:r>
         <w:rPr>
           <w:sz w:val="24"/>
@@ -5057,7 +5127,7 @@
         <w:rPr>
           <w:sz w:val="24"/>
         </w:rPr>
-        <w:t>each</w:t>
+        <w:t>every</w:t>
       </w:r>
       <w:proofErr w:type="spellEnd"/>
       <w:r>
@@ -5204,6 +5274,12 @@
         <w:rPr>
           <w:sz w:val="24"/>
         </w:rPr>
+        <w:t>,</w:t>
+      </w:r>
+      <w:r>
+        <w:rPr>
+          <w:sz w:val="24"/>
+        </w:rPr>
         <w:t xml:space="preserve"> </w:t>
       </w:r>
       <w:proofErr w:type="spellStart"/>
@@ -5281,6 +5357,54 @@
         <w:rPr>
           <w:sz w:val="24"/>
         </w:rPr>
+        <w:t>th</w:t>
+      </w:r>
+      <w:r>
+        <w:rPr>
+          <w:sz w:val="24"/>
+        </w:rPr>
+        <w:t>e</w:t>
+      </w:r>
+      <w:proofErr w:type="spellEnd"/>
+      <w:r>
+        <w:rPr>
+          <w:sz w:val="24"/>
+        </w:rPr>
+        <w:t xml:space="preserve"> </w:t>
+      </w:r>
+      <w:proofErr w:type="spellStart"/>
+      <w:r>
+        <w:rPr>
+          <w:sz w:val="24"/>
+        </w:rPr>
+        <w:t>words</w:t>
+      </w:r>
+      <w:proofErr w:type="spellEnd"/>
+      <w:r>
+        <w:rPr>
+          <w:sz w:val="24"/>
+        </w:rPr>
+        <w:t xml:space="preserve"> </w:t>
+      </w:r>
+      <w:proofErr w:type="spellStart"/>
+      <w:r>
+        <w:rPr>
+          <w:sz w:val="24"/>
+        </w:rPr>
+        <w:t>that</w:t>
+      </w:r>
+      <w:proofErr w:type="spellEnd"/>
+      <w:r>
+        <w:rPr>
+          <w:sz w:val="24"/>
+        </w:rPr>
+        <w:t xml:space="preserve"> </w:t>
+      </w:r>
+      <w:proofErr w:type="spellStart"/>
+      <w:r>
+        <w:rPr>
+          <w:sz w:val="24"/>
+        </w:rPr>
         <w:t>the</w:t>
       </w:r>
       <w:proofErr w:type="spellEnd"/>
@@ -5288,48 +5412,6 @@
         <w:rPr>
           <w:sz w:val="24"/>
         </w:rPr>
-        <w:t xml:space="preserve"> </w:t>
-      </w:r>
-      <w:proofErr w:type="spellStart"/>
-      <w:r>
-        <w:rPr>
-          <w:sz w:val="24"/>
-        </w:rPr>
-        <w:t>words</w:t>
-      </w:r>
-      <w:proofErr w:type="spellEnd"/>
-      <w:r>
-        <w:rPr>
-          <w:sz w:val="24"/>
-        </w:rPr>
-        <w:t xml:space="preserve"> </w:t>
-      </w:r>
-      <w:proofErr w:type="spellStart"/>
-      <w:r>
-        <w:rPr>
-          <w:sz w:val="24"/>
-        </w:rPr>
-        <w:t>that</w:t>
-      </w:r>
-      <w:proofErr w:type="spellEnd"/>
-      <w:r>
-        <w:rPr>
-          <w:sz w:val="24"/>
-        </w:rPr>
-        <w:t xml:space="preserve"> </w:t>
-      </w:r>
-      <w:proofErr w:type="spellStart"/>
-      <w:r>
-        <w:rPr>
-          <w:sz w:val="24"/>
-        </w:rPr>
-        <w:t>the</w:t>
-      </w:r>
-      <w:proofErr w:type="spellEnd"/>
-      <w:r>
-        <w:rPr>
-          <w:sz w:val="24"/>
-        </w:rPr>
         <w:t xml:space="preserve"> computer </w:t>
       </w:r>
       <w:proofErr w:type="spellStart"/>
@@ -5337,7 +5419,7 @@
         <w:rPr>
           <w:sz w:val="24"/>
         </w:rPr>
-        <w:t>choose</w:t>
+        <w:t>generates</w:t>
       </w:r>
       <w:proofErr w:type="spellEnd"/>
       <w:r>
@@ -5454,14 +5536,12 @@
         </w:rPr>
         <w:t xml:space="preserve"> </w:t>
       </w:r>
-      <w:proofErr w:type="spellStart"/>
-      <w:r>
-        <w:rPr>
-          <w:sz w:val="24"/>
-        </w:rPr>
-        <w:t>This</w:t>
-      </w:r>
-      <w:proofErr w:type="spellEnd"/>
+      <w:r>
+        <w:rPr>
+          <w:sz w:val="24"/>
+        </w:rPr>
+        <w:t>It</w:t>
+      </w:r>
       <w:r>
         <w:rPr>
           <w:sz w:val="24"/>
@@ -5515,6 +5595,40 @@
         <w:rPr>
           <w:sz w:val="24"/>
         </w:rPr>
+        <w:t>player</w:t>
+      </w:r>
+      <w:r>
+        <w:rPr>
+          <w:sz w:val="24"/>
+        </w:rPr>
+        <w:t>s</w:t>
+      </w:r>
+      <w:proofErr w:type="spellEnd"/>
+      <w:r>
+        <w:rPr>
+          <w:sz w:val="24"/>
+        </w:rPr>
+        <w:t xml:space="preserve"> </w:t>
+      </w:r>
+      <w:proofErr w:type="spellStart"/>
+      <w:r>
+        <w:rPr>
+          <w:sz w:val="24"/>
+        </w:rPr>
+        <w:t>have</w:t>
+      </w:r>
+      <w:proofErr w:type="spellEnd"/>
+      <w:r>
+        <w:rPr>
+          <w:sz w:val="24"/>
+        </w:rPr>
+        <w:t xml:space="preserve"> </w:t>
+      </w:r>
+      <w:proofErr w:type="spellStart"/>
+      <w:r>
+        <w:rPr>
+          <w:sz w:val="24"/>
+        </w:rPr>
         <w:t>the</w:t>
       </w:r>
       <w:proofErr w:type="spellEnd"/>
@@ -5529,34 +5643,6 @@
         <w:rPr>
           <w:sz w:val="24"/>
         </w:rPr>
-        <w:t>player</w:t>
-      </w:r>
-      <w:proofErr w:type="spellEnd"/>
-      <w:r>
-        <w:rPr>
-          <w:sz w:val="24"/>
-        </w:rPr>
-        <w:t xml:space="preserve"> has </w:t>
-      </w:r>
-      <w:proofErr w:type="spellStart"/>
-      <w:r>
-        <w:rPr>
-          <w:sz w:val="24"/>
-        </w:rPr>
-        <w:t>the</w:t>
-      </w:r>
-      <w:proofErr w:type="spellEnd"/>
-      <w:r>
-        <w:rPr>
-          <w:sz w:val="24"/>
-        </w:rPr>
-        <w:t xml:space="preserve"> </w:t>
-      </w:r>
-      <w:proofErr w:type="spellStart"/>
-      <w:r>
-        <w:rPr>
-          <w:sz w:val="24"/>
-        </w:rPr>
         <w:t>chance</w:t>
       </w:r>
       <w:proofErr w:type="spellEnd"/>
@@ -5599,21 +5685,7 @@
         <w:rPr>
           <w:sz w:val="24"/>
         </w:rPr>
-        <w:t>her</w:t>
-      </w:r>
-      <w:proofErr w:type="spellEnd"/>
-      <w:r>
-        <w:rPr>
-          <w:sz w:val="24"/>
-        </w:rPr>
-        <w:t>/</w:t>
-      </w:r>
-      <w:proofErr w:type="spellStart"/>
-      <w:r>
-        <w:rPr>
-          <w:sz w:val="24"/>
-        </w:rPr>
-        <w:t>his</w:t>
+        <w:t>their</w:t>
       </w:r>
       <w:proofErr w:type="spellEnd"/>
       <w:r>
@@ -5689,7 +5761,7 @@
         <w:rPr>
           <w:sz w:val="24"/>
         </w:rPr>
-        <w:t>need</w:t>
+        <w:t>have</w:t>
       </w:r>
       <w:proofErr w:type="spellEnd"/>
       <w:r>
@@ -5731,20 +5803,6 @@
         <w:rPr>
           <w:sz w:val="24"/>
         </w:rPr>
-        <w:t>the</w:t>
-      </w:r>
-      <w:proofErr w:type="spellEnd"/>
-      <w:r>
-        <w:rPr>
-          <w:sz w:val="24"/>
-        </w:rPr>
-        <w:t xml:space="preserve"> </w:t>
-      </w:r>
-      <w:proofErr w:type="spellStart"/>
-      <w:r>
-        <w:rPr>
-          <w:sz w:val="24"/>
-        </w:rPr>
         <w:t>words</w:t>
       </w:r>
       <w:proofErr w:type="spellEnd"/>
@@ -5759,6 +5817,20 @@
         <w:rPr>
           <w:sz w:val="24"/>
         </w:rPr>
+        <w:t>given</w:t>
+      </w:r>
+      <w:proofErr w:type="spellEnd"/>
+      <w:r>
+        <w:rPr>
+          <w:sz w:val="24"/>
+        </w:rPr>
+        <w:t xml:space="preserve"> </w:t>
+      </w:r>
+      <w:proofErr w:type="spellStart"/>
+      <w:r>
+        <w:rPr>
+          <w:sz w:val="24"/>
+        </w:rPr>
         <w:t>by</w:t>
       </w:r>
       <w:proofErr w:type="spellEnd"/>
@@ -5773,7 +5845,13 @@
         <w:rPr>
           <w:sz w:val="24"/>
         </w:rPr>
-        <w:t>the</w:t>
+        <w:t>t</w:t>
+      </w:r>
+      <w:r>
+        <w:rPr>
+          <w:sz w:val="24"/>
+        </w:rPr>
+        <w:t>he</w:t>
       </w:r>
       <w:proofErr w:type="spellEnd"/>
       <w:r>
@@ -5801,7 +5879,7 @@
         <w:rPr>
           <w:sz w:val="24"/>
         </w:rPr>
-        <w:t>faster</w:t>
+        <w:t>fastest</w:t>
       </w:r>
       <w:proofErr w:type="spellEnd"/>
       <w:r>
@@ -5829,21 +5907,13 @@
         <w:rPr>
           <w:sz w:val="24"/>
         </w:rPr>
-        <w:t>will</w:t>
-      </w:r>
-      <w:proofErr w:type="spellEnd"/>
-      <w:r>
-        <w:rPr>
-          <w:sz w:val="24"/>
-        </w:rPr>
-        <w:t xml:space="preserve"> </w:t>
-      </w:r>
-      <w:proofErr w:type="spellStart"/>
-      <w:r>
-        <w:rPr>
-          <w:sz w:val="24"/>
-        </w:rPr>
         <w:t>win</w:t>
+      </w:r>
+      <w:r>
+        <w:rPr>
+          <w:sz w:val="24"/>
+        </w:rPr>
+        <w:t>s</w:t>
       </w:r>
       <w:proofErr w:type="spellEnd"/>
       <w:r>
@@ -5991,7 +6061,7 @@
         <w:rPr>
           <w:sz w:val="24"/>
         </w:rPr>
-        <w:t>advertise</w:t>
+        <w:t>introduce</w:t>
       </w:r>
       <w:proofErr w:type="spellEnd"/>
       <w:r>
@@ -6056,12 +6126,32 @@
         </w:rPr>
         <w:t xml:space="preserve"> </w:t>
       </w:r>
-      <w:proofErr w:type="spellStart"/>
-      <w:r>
-        <w:rPr>
-          <w:sz w:val="24"/>
-        </w:rPr>
-        <w:t>will</w:t>
+      <w:r>
+        <w:rPr>
+          <w:sz w:val="24"/>
+        </w:rPr>
+        <w:t xml:space="preserve">is </w:t>
+      </w:r>
+      <w:proofErr w:type="spellStart"/>
+      <w:r>
+        <w:rPr>
+          <w:sz w:val="24"/>
+        </w:rPr>
+        <w:t>going</w:t>
+      </w:r>
+      <w:proofErr w:type="spellEnd"/>
+      <w:r>
+        <w:rPr>
+          <w:sz w:val="24"/>
+        </w:rPr>
+        <w:t xml:space="preserve"> </w:t>
+      </w:r>
+      <w:proofErr w:type="spellStart"/>
+      <w:r>
+        <w:rPr>
+          <w:sz w:val="24"/>
+        </w:rPr>
+        <w:t>to</w:t>
       </w:r>
       <w:proofErr w:type="spellEnd"/>
       <w:r>
@@ -6145,7 +6235,7 @@
         <w:rPr>
           <w:sz w:val="24"/>
         </w:rPr>
-        <w:t>lucky</w:t>
+        <w:t>best</w:t>
       </w:r>
       <w:proofErr w:type="spellEnd"/>
       <w:r>
@@ -6275,19 +6365,275 @@
         </w:rPr>
         <w:t>app</w:t>
       </w:r>
-      <w:proofErr w:type="spellEnd"/>
-      <w:r>
-        <w:rPr>
-          <w:sz w:val="24"/>
-        </w:rPr>
-        <w:t xml:space="preserve"> </w:t>
-      </w:r>
-      <w:proofErr w:type="spellStart"/>
-      <w:r>
-        <w:rPr>
-          <w:sz w:val="24"/>
-        </w:rPr>
-        <w:t>there</w:t>
+      <w:r>
+        <w:rPr>
+          <w:sz w:val="24"/>
+        </w:rPr>
+        <w:t>lication</w:t>
+      </w:r>
+      <w:proofErr w:type="spellEnd"/>
+      <w:r>
+        <w:rPr>
+          <w:sz w:val="24"/>
+        </w:rPr>
+        <w:t xml:space="preserve"> </w:t>
+      </w:r>
+      <w:r>
+        <w:rPr>
+          <w:sz w:val="24"/>
+        </w:rPr>
+        <w:t xml:space="preserve">is </w:t>
+      </w:r>
+      <w:proofErr w:type="spellStart"/>
+      <w:r>
+        <w:rPr>
+          <w:sz w:val="24"/>
+        </w:rPr>
+        <w:t>goign</w:t>
+      </w:r>
+      <w:proofErr w:type="spellEnd"/>
+      <w:r>
+        <w:rPr>
+          <w:sz w:val="24"/>
+        </w:rPr>
+        <w:t xml:space="preserve"> </w:t>
+      </w:r>
+      <w:proofErr w:type="spellStart"/>
+      <w:r>
+        <w:rPr>
+          <w:sz w:val="24"/>
+        </w:rPr>
+        <w:t>to</w:t>
+      </w:r>
+      <w:proofErr w:type="spellEnd"/>
+      <w:r>
+        <w:rPr>
+          <w:sz w:val="24"/>
+        </w:rPr>
+        <w:t xml:space="preserve"> be a </w:t>
+      </w:r>
+      <w:proofErr w:type="spellStart"/>
+      <w:r>
+        <w:rPr>
+          <w:sz w:val="24"/>
+        </w:rPr>
+        <w:t>huge</w:t>
+      </w:r>
+      <w:proofErr w:type="spellEnd"/>
+      <w:r>
+        <w:rPr>
+          <w:sz w:val="24"/>
+        </w:rPr>
+        <w:t xml:space="preserve"> </w:t>
+      </w:r>
+      <w:proofErr w:type="spellStart"/>
+      <w:r>
+        <w:rPr>
+          <w:sz w:val="24"/>
+        </w:rPr>
+        <w:t>database</w:t>
+      </w:r>
+      <w:proofErr w:type="spellEnd"/>
+      <w:r>
+        <w:rPr>
+          <w:sz w:val="24"/>
+        </w:rPr>
+        <w:t xml:space="preserve">, </w:t>
+      </w:r>
+      <w:proofErr w:type="spellStart"/>
+      <w:r>
+        <w:rPr>
+          <w:sz w:val="24"/>
+        </w:rPr>
+        <w:t>with</w:t>
+      </w:r>
+      <w:proofErr w:type="spellEnd"/>
+      <w:r>
+        <w:rPr>
+          <w:sz w:val="24"/>
+        </w:rPr>
+        <w:t xml:space="preserve"> </w:t>
+      </w:r>
+      <w:proofErr w:type="spellStart"/>
+      <w:r>
+        <w:rPr>
+          <w:sz w:val="24"/>
+        </w:rPr>
+        <w:t>the</w:t>
+      </w:r>
+      <w:proofErr w:type="spellEnd"/>
+      <w:r>
+        <w:rPr>
+          <w:sz w:val="24"/>
+        </w:rPr>
+        <w:t xml:space="preserve"> </w:t>
+      </w:r>
+      <w:proofErr w:type="spellStart"/>
+      <w:r>
+        <w:rPr>
+          <w:sz w:val="24"/>
+        </w:rPr>
+        <w:t>pieces</w:t>
+      </w:r>
+      <w:proofErr w:type="spellEnd"/>
+      <w:r>
+        <w:rPr>
+          <w:sz w:val="24"/>
+        </w:rPr>
+        <w:t xml:space="preserve"> of </w:t>
+      </w:r>
+      <w:proofErr w:type="spellStart"/>
+      <w:r>
+        <w:rPr>
+          <w:sz w:val="24"/>
+        </w:rPr>
+        <w:t>information</w:t>
+      </w:r>
+      <w:proofErr w:type="spellEnd"/>
+      <w:r>
+        <w:rPr>
+          <w:sz w:val="24"/>
+        </w:rPr>
+        <w:t xml:space="preserve"> </w:t>
+      </w:r>
+      <w:proofErr w:type="spellStart"/>
+      <w:r>
+        <w:rPr>
+          <w:sz w:val="24"/>
+        </w:rPr>
+        <w:t>about</w:t>
+      </w:r>
+      <w:proofErr w:type="spellEnd"/>
+      <w:r>
+        <w:rPr>
+          <w:sz w:val="24"/>
+        </w:rPr>
+        <w:t xml:space="preserve"> </w:t>
+      </w:r>
+      <w:proofErr w:type="spellStart"/>
+      <w:r>
+        <w:rPr>
+          <w:sz w:val="24"/>
+        </w:rPr>
+        <w:t>the</w:t>
+      </w:r>
+      <w:proofErr w:type="spellEnd"/>
+      <w:r>
+        <w:rPr>
+          <w:sz w:val="24"/>
+        </w:rPr>
+        <w:t xml:space="preserve"> </w:t>
+      </w:r>
+      <w:proofErr w:type="spellStart"/>
+      <w:r>
+        <w:rPr>
+          <w:sz w:val="24"/>
+        </w:rPr>
+        <w:t>register</w:t>
+      </w:r>
+      <w:r>
+        <w:rPr>
+          <w:sz w:val="24"/>
+        </w:rPr>
+        <w:t>ed</w:t>
+      </w:r>
+      <w:proofErr w:type="spellEnd"/>
+      <w:r>
+        <w:rPr>
+          <w:sz w:val="24"/>
+        </w:rPr>
+        <w:t xml:space="preserve"> </w:t>
+      </w:r>
+      <w:proofErr w:type="spellStart"/>
+      <w:r>
+        <w:rPr>
+          <w:sz w:val="24"/>
+        </w:rPr>
+        <w:t>users</w:t>
+      </w:r>
+      <w:proofErr w:type="spellEnd"/>
+      <w:r>
+        <w:rPr>
+          <w:sz w:val="24"/>
+        </w:rPr>
+        <w:t xml:space="preserve"> and </w:t>
+      </w:r>
+      <w:proofErr w:type="spellStart"/>
+      <w:r>
+        <w:rPr>
+          <w:sz w:val="24"/>
+        </w:rPr>
+        <w:t>the</w:t>
+      </w:r>
+      <w:proofErr w:type="spellEnd"/>
+      <w:r>
+        <w:rPr>
+          <w:sz w:val="24"/>
+        </w:rPr>
+        <w:t xml:space="preserve"> </w:t>
+      </w:r>
+      <w:proofErr w:type="spellStart"/>
+      <w:r>
+        <w:rPr>
+          <w:sz w:val="24"/>
+        </w:rPr>
+        <w:t>necessary</w:t>
+      </w:r>
+      <w:proofErr w:type="spellEnd"/>
+      <w:r>
+        <w:rPr>
+          <w:sz w:val="24"/>
+        </w:rPr>
+        <w:t xml:space="preserve"> </w:t>
+      </w:r>
+      <w:proofErr w:type="spellStart"/>
+      <w:r>
+        <w:rPr>
+          <w:sz w:val="24"/>
+        </w:rPr>
+        <w:t>items</w:t>
+      </w:r>
+      <w:proofErr w:type="spellEnd"/>
+      <w:r>
+        <w:rPr>
+          <w:sz w:val="24"/>
+        </w:rPr>
+        <w:t xml:space="preserve"> </w:t>
+      </w:r>
+      <w:proofErr w:type="spellStart"/>
+      <w:r>
+        <w:rPr>
+          <w:sz w:val="24"/>
+        </w:rPr>
+        <w:t>to</w:t>
+      </w:r>
+      <w:proofErr w:type="spellEnd"/>
+      <w:r>
+        <w:rPr>
+          <w:sz w:val="24"/>
+        </w:rPr>
+        <w:t xml:space="preserve"> </w:t>
+      </w:r>
+      <w:proofErr w:type="spellStart"/>
+      <w:r>
+        <w:rPr>
+          <w:sz w:val="24"/>
+        </w:rPr>
+        <w:t>the</w:t>
+      </w:r>
+      <w:proofErr w:type="spellEnd"/>
+      <w:r>
+        <w:rPr>
+          <w:sz w:val="24"/>
+        </w:rPr>
+        <w:t xml:space="preserve"> gameplay. The </w:t>
+      </w:r>
+      <w:proofErr w:type="spellStart"/>
+      <w:r>
+        <w:rPr>
+          <w:sz w:val="24"/>
+        </w:rPr>
+        <w:t>database</w:t>
       </w:r>
       <w:proofErr w:type="spellEnd"/>
       <w:r>
@@ -6308,28 +6654,56 @@
         <w:rPr>
           <w:sz w:val="24"/>
         </w:rPr>
-        <w:t xml:space="preserve"> be a </w:t>
-      </w:r>
-      <w:proofErr w:type="spellStart"/>
-      <w:r>
-        <w:rPr>
-          <w:sz w:val="24"/>
-        </w:rPr>
-        <w:t>huge</w:t>
-      </w:r>
-      <w:proofErr w:type="spellEnd"/>
-      <w:r>
-        <w:rPr>
-          <w:sz w:val="24"/>
-        </w:rPr>
-        <w:t xml:space="preserve"> </w:t>
-      </w:r>
-      <w:proofErr w:type="spellStart"/>
-      <w:r>
-        <w:rPr>
-          <w:sz w:val="24"/>
-        </w:rPr>
-        <w:t>database</w:t>
+        <w:t xml:space="preserve"> </w:t>
+      </w:r>
+      <w:proofErr w:type="spellStart"/>
+      <w:r>
+        <w:rPr>
+          <w:sz w:val="24"/>
+        </w:rPr>
+        <w:t>serve</w:t>
+      </w:r>
+      <w:proofErr w:type="spellEnd"/>
+      <w:r>
+        <w:rPr>
+          <w:sz w:val="24"/>
+        </w:rPr>
+        <w:t xml:space="preserve"> </w:t>
+      </w:r>
+      <w:proofErr w:type="spellStart"/>
+      <w:r>
+        <w:rPr>
+          <w:sz w:val="24"/>
+        </w:rPr>
+        <w:t>us</w:t>
+      </w:r>
+      <w:proofErr w:type="spellEnd"/>
+      <w:r>
+        <w:rPr>
+          <w:sz w:val="24"/>
+        </w:rPr>
+        <w:t xml:space="preserve"> important </w:t>
+      </w:r>
+      <w:proofErr w:type="spellStart"/>
+      <w:r>
+        <w:rPr>
+          <w:sz w:val="24"/>
+        </w:rPr>
+        <w:t>statistic</w:t>
+      </w:r>
+      <w:proofErr w:type="spellEnd"/>
+      <w:r>
+        <w:rPr>
+          <w:sz w:val="24"/>
+        </w:rPr>
+        <w:t xml:space="preserve"> </w:t>
+      </w:r>
+      <w:proofErr w:type="spellStart"/>
+      <w:r>
+        <w:rPr>
+          <w:sz w:val="24"/>
+        </w:rPr>
+        <w:t>values</w:t>
       </w:r>
       <w:proofErr w:type="spellEnd"/>
       <w:r>
@@ -6343,6 +6717,298 @@
         <w:rPr>
           <w:sz w:val="24"/>
         </w:rPr>
+        <w:t>so</w:t>
+      </w:r>
+      <w:proofErr w:type="spellEnd"/>
+      <w:r>
+        <w:rPr>
+          <w:sz w:val="24"/>
+        </w:rPr>
+        <w:t xml:space="preserve"> we </w:t>
+      </w:r>
+      <w:proofErr w:type="spellStart"/>
+      <w:r>
+        <w:rPr>
+          <w:sz w:val="24"/>
+        </w:rPr>
+        <w:t>can</w:t>
+      </w:r>
+      <w:proofErr w:type="spellEnd"/>
+      <w:r>
+        <w:rPr>
+          <w:sz w:val="24"/>
+        </w:rPr>
+        <w:t xml:space="preserve"> </w:t>
+      </w:r>
+      <w:proofErr w:type="spellStart"/>
+      <w:r>
+        <w:rPr>
+          <w:sz w:val="24"/>
+        </w:rPr>
+        <w:t>ea</w:t>
+      </w:r>
+      <w:r>
+        <w:rPr>
+          <w:sz w:val="24"/>
+        </w:rPr>
+        <w:t>sily</w:t>
+      </w:r>
+      <w:proofErr w:type="spellEnd"/>
+      <w:r>
+        <w:rPr>
+          <w:sz w:val="24"/>
+        </w:rPr>
+        <w:t xml:space="preserve"> </w:t>
+      </w:r>
+      <w:proofErr w:type="spellStart"/>
+      <w:r>
+        <w:rPr>
+          <w:sz w:val="24"/>
+        </w:rPr>
+        <w:t>see</w:t>
+      </w:r>
+      <w:proofErr w:type="spellEnd"/>
+      <w:r>
+        <w:rPr>
+          <w:sz w:val="24"/>
+        </w:rPr>
+        <w:t xml:space="preserve"> </w:t>
+      </w:r>
+      <w:proofErr w:type="spellStart"/>
+      <w:r>
+        <w:rPr>
+          <w:sz w:val="24"/>
+        </w:rPr>
+        <w:t>how</w:t>
+      </w:r>
+      <w:proofErr w:type="spellEnd"/>
+      <w:r>
+        <w:rPr>
+          <w:sz w:val="24"/>
+        </w:rPr>
+        <w:t xml:space="preserve"> </w:t>
+      </w:r>
+      <w:proofErr w:type="spellStart"/>
+      <w:r>
+        <w:rPr>
+          <w:sz w:val="24"/>
+        </w:rPr>
+        <w:t>many</w:t>
+      </w:r>
+      <w:proofErr w:type="spellEnd"/>
+      <w:r>
+        <w:rPr>
+          <w:sz w:val="24"/>
+        </w:rPr>
+        <w:t xml:space="preserve"> </w:t>
+      </w:r>
+      <w:proofErr w:type="spellStart"/>
+      <w:r>
+        <w:rPr>
+          <w:sz w:val="24"/>
+        </w:rPr>
+        <w:t>match</w:t>
+      </w:r>
+      <w:proofErr w:type="spellEnd"/>
+      <w:r>
+        <w:rPr>
+          <w:sz w:val="24"/>
+        </w:rPr>
+        <w:t xml:space="preserve"> </w:t>
+      </w:r>
+      <w:proofErr w:type="spellStart"/>
+      <w:r>
+        <w:rPr>
+          <w:sz w:val="24"/>
+        </w:rPr>
+        <w:t>was</w:t>
+      </w:r>
+      <w:proofErr w:type="spellEnd"/>
+      <w:r>
+        <w:rPr>
+          <w:sz w:val="24"/>
+        </w:rPr>
+        <w:t xml:space="preserve"> played in</w:t>
+      </w:r>
+      <w:r>
+        <w:rPr>
+          <w:sz w:val="24"/>
+        </w:rPr>
+        <w:t xml:space="preserve"> </w:t>
+      </w:r>
+      <w:proofErr w:type="spellStart"/>
+      <w:r>
+        <w:rPr>
+          <w:sz w:val="24"/>
+        </w:rPr>
+        <w:t>the</w:t>
+      </w:r>
+      <w:proofErr w:type="spellEnd"/>
+      <w:r>
+        <w:rPr>
+          <w:sz w:val="24"/>
+        </w:rPr>
+        <w:t xml:space="preserve"> </w:t>
+      </w:r>
+      <w:proofErr w:type="spellStart"/>
+      <w:r>
+        <w:rPr>
+          <w:sz w:val="24"/>
+        </w:rPr>
+        <w:t>given</w:t>
+      </w:r>
+      <w:proofErr w:type="spellEnd"/>
+      <w:r>
+        <w:rPr>
+          <w:sz w:val="24"/>
+        </w:rPr>
+        <w:t xml:space="preserve"> </w:t>
+      </w:r>
+      <w:proofErr w:type="spellStart"/>
+      <w:r>
+        <w:rPr>
+          <w:sz w:val="24"/>
+        </w:rPr>
+        <w:t>day</w:t>
+      </w:r>
+      <w:proofErr w:type="spellEnd"/>
+      <w:r>
+        <w:rPr>
+          <w:sz w:val="24"/>
+        </w:rPr>
+        <w:t xml:space="preserve"> </w:t>
+      </w:r>
+      <w:proofErr w:type="spellStart"/>
+      <w:r>
+        <w:rPr>
+          <w:sz w:val="24"/>
+        </w:rPr>
+        <w:t>or</w:t>
+      </w:r>
+      <w:proofErr w:type="spellEnd"/>
+      <w:r>
+        <w:rPr>
+          <w:sz w:val="24"/>
+        </w:rPr>
+        <w:t xml:space="preserve"> </w:t>
+      </w:r>
+      <w:proofErr w:type="spellStart"/>
+      <w:r>
+        <w:rPr>
+          <w:sz w:val="24"/>
+        </w:rPr>
+        <w:t>week</w:t>
+      </w:r>
+      <w:proofErr w:type="spellEnd"/>
+      <w:r>
+        <w:rPr>
+          <w:sz w:val="24"/>
+        </w:rPr>
+        <w:t xml:space="preserve">, </w:t>
+      </w:r>
+      <w:proofErr w:type="spellStart"/>
+      <w:r>
+        <w:rPr>
+          <w:sz w:val="24"/>
+        </w:rPr>
+        <w:t>what</w:t>
+      </w:r>
+      <w:proofErr w:type="spellEnd"/>
+      <w:r>
+        <w:rPr>
+          <w:sz w:val="24"/>
+        </w:rPr>
+        <w:t xml:space="preserve"> is </w:t>
+      </w:r>
+      <w:proofErr w:type="spellStart"/>
+      <w:r>
+        <w:rPr>
+          <w:sz w:val="24"/>
+        </w:rPr>
+        <w:t>the</w:t>
+      </w:r>
+      <w:proofErr w:type="spellEnd"/>
+      <w:r>
+        <w:rPr>
+          <w:sz w:val="24"/>
+        </w:rPr>
+        <w:t xml:space="preserve"> </w:t>
+      </w:r>
+      <w:proofErr w:type="spellStart"/>
+      <w:r>
+        <w:rPr>
+          <w:sz w:val="24"/>
+        </w:rPr>
+        <w:t>number</w:t>
+      </w:r>
+      <w:proofErr w:type="spellEnd"/>
+      <w:r>
+        <w:rPr>
+          <w:sz w:val="24"/>
+        </w:rPr>
+        <w:t xml:space="preserve"> of </w:t>
+      </w:r>
+      <w:proofErr w:type="spellStart"/>
+      <w:r>
+        <w:rPr>
+          <w:sz w:val="24"/>
+        </w:rPr>
+        <w:t>the</w:t>
+      </w:r>
+      <w:proofErr w:type="spellEnd"/>
+      <w:r>
+        <w:rPr>
+          <w:sz w:val="24"/>
+        </w:rPr>
+        <w:t xml:space="preserve"> </w:t>
+      </w:r>
+      <w:proofErr w:type="spellStart"/>
+      <w:r>
+        <w:rPr>
+          <w:sz w:val="24"/>
+        </w:rPr>
+        <w:t>current</w:t>
+      </w:r>
+      <w:proofErr w:type="spellEnd"/>
+      <w:r>
+        <w:rPr>
+          <w:sz w:val="24"/>
+        </w:rPr>
+        <w:t xml:space="preserve"> </w:t>
+      </w:r>
+      <w:proofErr w:type="spellStart"/>
+      <w:r>
+        <w:rPr>
+          <w:sz w:val="24"/>
+        </w:rPr>
+        <w:t>user</w:t>
+      </w:r>
+      <w:proofErr w:type="spellEnd"/>
+      <w:r>
+        <w:rPr>
+          <w:sz w:val="24"/>
+        </w:rPr>
+        <w:t xml:space="preserve"> </w:t>
+      </w:r>
+      <w:proofErr w:type="spellStart"/>
+      <w:r>
+        <w:rPr>
+          <w:sz w:val="24"/>
+        </w:rPr>
+        <w:t>base</w:t>
+      </w:r>
+      <w:proofErr w:type="spellEnd"/>
+      <w:r>
+        <w:rPr>
+          <w:sz w:val="24"/>
+        </w:rPr>
+        <w:t xml:space="preserve">, and </w:t>
+      </w:r>
+      <w:proofErr w:type="spellStart"/>
+      <w:r>
+        <w:rPr>
+          <w:sz w:val="24"/>
+        </w:rPr>
         <w:t>with</w:t>
       </w:r>
       <w:proofErr w:type="spellEnd"/>
@@ -6357,6 +7023,96 @@
         <w:rPr>
           <w:sz w:val="24"/>
         </w:rPr>
+        <w:t>these</w:t>
+      </w:r>
+      <w:proofErr w:type="spellEnd"/>
+      <w:r>
+        <w:rPr>
+          <w:sz w:val="24"/>
+        </w:rPr>
+        <w:t xml:space="preserve"> </w:t>
+      </w:r>
+      <w:proofErr w:type="spellStart"/>
+      <w:r>
+        <w:rPr>
+          <w:sz w:val="24"/>
+        </w:rPr>
+        <w:t>informations</w:t>
+      </w:r>
+      <w:proofErr w:type="spellEnd"/>
+      <w:r>
+        <w:rPr>
+          <w:sz w:val="24"/>
+        </w:rPr>
+        <w:t>,</w:t>
+      </w:r>
+      <w:r>
+        <w:rPr>
+          <w:sz w:val="24"/>
+        </w:rPr>
+        <w:t xml:space="preserve"> we </w:t>
+      </w:r>
+      <w:proofErr w:type="spellStart"/>
+      <w:r>
+        <w:rPr>
+          <w:sz w:val="24"/>
+        </w:rPr>
+        <w:t>can</w:t>
+      </w:r>
+      <w:proofErr w:type="spellEnd"/>
+      <w:r>
+        <w:rPr>
+          <w:sz w:val="24"/>
+        </w:rPr>
+        <w:t xml:space="preserve"> </w:t>
+      </w:r>
+      <w:proofErr w:type="spellStart"/>
+      <w:r>
+        <w:rPr>
+          <w:sz w:val="24"/>
+        </w:rPr>
+        <w:t>make</w:t>
+      </w:r>
+      <w:proofErr w:type="spellEnd"/>
+      <w:r>
+        <w:rPr>
+          <w:sz w:val="24"/>
+        </w:rPr>
+        <w:t xml:space="preserve"> </w:t>
+      </w:r>
+      <w:proofErr w:type="spellStart"/>
+      <w:r>
+        <w:rPr>
+          <w:sz w:val="24"/>
+        </w:rPr>
+        <w:t>statistics</w:t>
+      </w:r>
+      <w:proofErr w:type="spellEnd"/>
+      <w:r>
+        <w:rPr>
+          <w:sz w:val="24"/>
+        </w:rPr>
+        <w:t xml:space="preserve"> </w:t>
+      </w:r>
+      <w:proofErr w:type="spellStart"/>
+      <w:r>
+        <w:rPr>
+          <w:sz w:val="24"/>
+        </w:rPr>
+        <w:t>about</w:t>
+      </w:r>
+      <w:proofErr w:type="spellEnd"/>
+      <w:r>
+        <w:rPr>
+          <w:sz w:val="24"/>
+        </w:rPr>
+        <w:t xml:space="preserve"> </w:t>
+      </w:r>
+      <w:proofErr w:type="spellStart"/>
+      <w:r>
+        <w:rPr>
+          <w:sz w:val="24"/>
+        </w:rPr>
         <w:t>the</w:t>
       </w:r>
       <w:proofErr w:type="spellEnd"/>
@@ -6371,28 +7127,42 @@
         <w:rPr>
           <w:sz w:val="24"/>
         </w:rPr>
-        <w:t>informations</w:t>
-      </w:r>
-      <w:proofErr w:type="spellEnd"/>
-      <w:r>
-        <w:rPr>
-          <w:sz w:val="24"/>
-        </w:rPr>
-        <w:t xml:space="preserve"> </w:t>
-      </w:r>
-      <w:proofErr w:type="spellStart"/>
-      <w:r>
-        <w:rPr>
-          <w:sz w:val="24"/>
-        </w:rPr>
-        <w:t>about</w:t>
-      </w:r>
-      <w:proofErr w:type="spellEnd"/>
-      <w:r>
-        <w:rPr>
-          <w:sz w:val="24"/>
-        </w:rPr>
-        <w:t xml:space="preserve"> </w:t>
+        <w:t>popular</w:t>
+      </w:r>
+      <w:proofErr w:type="spellEnd"/>
+      <w:r>
+        <w:rPr>
+          <w:sz w:val="24"/>
+        </w:rPr>
+        <w:t xml:space="preserve"> game </w:t>
+      </w:r>
+      <w:proofErr w:type="spellStart"/>
+      <w:r>
+        <w:rPr>
+          <w:sz w:val="24"/>
+        </w:rPr>
+        <w:t>mods</w:t>
+      </w:r>
+      <w:proofErr w:type="spellEnd"/>
+      <w:r>
+        <w:rPr>
+          <w:sz w:val="24"/>
+        </w:rPr>
+        <w:t xml:space="preserve"> and </w:t>
+      </w:r>
+      <w:proofErr w:type="spellStart"/>
+      <w:r>
+        <w:rPr>
+          <w:sz w:val="24"/>
+        </w:rPr>
+        <w:t>which</w:t>
+      </w:r>
+      <w:proofErr w:type="spellEnd"/>
+      <w:r>
+        <w:rPr>
+          <w:sz w:val="24"/>
+        </w:rPr>
+        <w:t xml:space="preserve"> country has </w:t>
       </w:r>
       <w:proofErr w:type="spellStart"/>
       <w:r>
@@ -6413,7 +7183,217 @@
         <w:rPr>
           <w:sz w:val="24"/>
         </w:rPr>
-        <w:t>registred</w:t>
+        <w:t>biggest</w:t>
+      </w:r>
+      <w:proofErr w:type="spellEnd"/>
+      <w:r>
+        <w:rPr>
+          <w:sz w:val="24"/>
+        </w:rPr>
+        <w:t xml:space="preserve"> </w:t>
+      </w:r>
+      <w:proofErr w:type="spellStart"/>
+      <w:r>
+        <w:rPr>
+          <w:sz w:val="24"/>
+        </w:rPr>
+        <w:t>number</w:t>
+      </w:r>
+      <w:proofErr w:type="spellEnd"/>
+      <w:r>
+        <w:rPr>
+          <w:sz w:val="24"/>
+        </w:rPr>
+        <w:t xml:space="preserve"> of </w:t>
+      </w:r>
+      <w:proofErr w:type="spellStart"/>
+      <w:r>
+        <w:rPr>
+          <w:sz w:val="24"/>
+        </w:rPr>
+        <w:t>players</w:t>
+      </w:r>
+      <w:proofErr w:type="spellEnd"/>
+      <w:r>
+        <w:rPr>
+          <w:sz w:val="24"/>
+        </w:rPr>
+        <w:t xml:space="preserve">. </w:t>
+      </w:r>
+      <w:proofErr w:type="spellStart"/>
+      <w:r>
+        <w:rPr>
+          <w:sz w:val="24"/>
+        </w:rPr>
+        <w:t>If</w:t>
+      </w:r>
+      <w:proofErr w:type="spellEnd"/>
+      <w:r>
+        <w:rPr>
+          <w:sz w:val="24"/>
+        </w:rPr>
+        <w:t xml:space="preserve"> </w:t>
+      </w:r>
+      <w:proofErr w:type="spellStart"/>
+      <w:r>
+        <w:rPr>
+          <w:sz w:val="24"/>
+        </w:rPr>
+        <w:t>the</w:t>
+      </w:r>
+      <w:proofErr w:type="spellEnd"/>
+      <w:r>
+        <w:rPr>
+          <w:sz w:val="24"/>
+        </w:rPr>
+        <w:t xml:space="preserve"> program </w:t>
+      </w:r>
+      <w:proofErr w:type="spellStart"/>
+      <w:r>
+        <w:rPr>
+          <w:sz w:val="24"/>
+        </w:rPr>
+        <w:t>gets</w:t>
+      </w:r>
+      <w:proofErr w:type="spellEnd"/>
+      <w:r>
+        <w:rPr>
+          <w:sz w:val="24"/>
+        </w:rPr>
+        <w:t xml:space="preserve"> </w:t>
+      </w:r>
+      <w:proofErr w:type="spellStart"/>
+      <w:r>
+        <w:rPr>
+          <w:sz w:val="24"/>
+        </w:rPr>
+        <w:t>some</w:t>
+      </w:r>
+      <w:proofErr w:type="spellEnd"/>
+      <w:r>
+        <w:rPr>
+          <w:sz w:val="24"/>
+        </w:rPr>
+        <w:t xml:space="preserve"> server </w:t>
+      </w:r>
+      <w:proofErr w:type="spellStart"/>
+      <w:r>
+        <w:rPr>
+          <w:sz w:val="24"/>
+        </w:rPr>
+        <w:t>issues</w:t>
+      </w:r>
+      <w:proofErr w:type="spellEnd"/>
+      <w:r>
+        <w:rPr>
+          <w:sz w:val="24"/>
+        </w:rPr>
+        <w:t xml:space="preserve"> in </w:t>
+      </w:r>
+      <w:proofErr w:type="spellStart"/>
+      <w:r>
+        <w:rPr>
+          <w:sz w:val="24"/>
+        </w:rPr>
+        <w:t>the</w:t>
+      </w:r>
+      <w:proofErr w:type="spellEnd"/>
+      <w:r>
+        <w:rPr>
+          <w:sz w:val="24"/>
+        </w:rPr>
+        <w:t xml:space="preserve"> </w:t>
+      </w:r>
+      <w:proofErr w:type="spellStart"/>
+      <w:r>
+        <w:rPr>
+          <w:sz w:val="24"/>
+        </w:rPr>
+        <w:t>multiplayer</w:t>
+      </w:r>
+      <w:proofErr w:type="spellEnd"/>
+      <w:r>
+        <w:rPr>
+          <w:sz w:val="24"/>
+        </w:rPr>
+        <w:t xml:space="preserve"> </w:t>
+      </w:r>
+      <w:proofErr w:type="spellStart"/>
+      <w:r>
+        <w:rPr>
+          <w:sz w:val="24"/>
+        </w:rPr>
+        <w:t>mode</w:t>
+      </w:r>
+      <w:proofErr w:type="spellEnd"/>
+      <w:r>
+        <w:rPr>
+          <w:sz w:val="24"/>
+        </w:rPr>
+        <w:t xml:space="preserve">, it </w:t>
+      </w:r>
+      <w:proofErr w:type="spellStart"/>
+      <w:r>
+        <w:rPr>
+          <w:sz w:val="24"/>
+        </w:rPr>
+        <w:t>will</w:t>
+      </w:r>
+      <w:proofErr w:type="spellEnd"/>
+      <w:r>
+        <w:rPr>
+          <w:sz w:val="24"/>
+        </w:rPr>
+        <w:t xml:space="preserve"> </w:t>
+      </w:r>
+      <w:proofErr w:type="spellStart"/>
+      <w:r>
+        <w:rPr>
+          <w:sz w:val="24"/>
+        </w:rPr>
+        <w:t>send</w:t>
+      </w:r>
+      <w:proofErr w:type="spellEnd"/>
+      <w:r>
+        <w:rPr>
+          <w:sz w:val="24"/>
+        </w:rPr>
+        <w:t xml:space="preserve"> emails </w:t>
+      </w:r>
+      <w:proofErr w:type="spellStart"/>
+      <w:r>
+        <w:rPr>
+          <w:sz w:val="24"/>
+        </w:rPr>
+        <w:t>to</w:t>
+      </w:r>
+      <w:proofErr w:type="spellEnd"/>
+      <w:r>
+        <w:rPr>
+          <w:sz w:val="24"/>
+        </w:rPr>
+        <w:t xml:space="preserve"> </w:t>
+      </w:r>
+      <w:proofErr w:type="spellStart"/>
+      <w:r>
+        <w:rPr>
+          <w:sz w:val="24"/>
+        </w:rPr>
+        <w:t>all</w:t>
+      </w:r>
+      <w:proofErr w:type="spellEnd"/>
+      <w:r>
+        <w:rPr>
+          <w:sz w:val="24"/>
+        </w:rPr>
+        <w:t xml:space="preserve"> </w:t>
+      </w:r>
+      <w:proofErr w:type="spellStart"/>
+      <w:r>
+        <w:rPr>
+          <w:sz w:val="24"/>
+        </w:rPr>
+        <w:t>the</w:t>
       </w:r>
       <w:proofErr w:type="spellEnd"/>
       <w:r>
@@ -6434,6 +7414,222 @@
         <w:rPr>
           <w:sz w:val="24"/>
         </w:rPr>
+        <w:t xml:space="preserve"> of </w:t>
+      </w:r>
+      <w:proofErr w:type="spellStart"/>
+      <w:r>
+        <w:rPr>
+          <w:sz w:val="24"/>
+        </w:rPr>
+        <w:t>the</w:t>
+      </w:r>
+      <w:proofErr w:type="spellEnd"/>
+      <w:r>
+        <w:rPr>
+          <w:sz w:val="24"/>
+        </w:rPr>
+        <w:t xml:space="preserve"> game. </w:t>
+      </w:r>
+      <w:proofErr w:type="spellStart"/>
+      <w:r>
+        <w:rPr>
+          <w:sz w:val="24"/>
+        </w:rPr>
+        <w:t>Furthermore</w:t>
+      </w:r>
+      <w:proofErr w:type="spellEnd"/>
+      <w:r>
+        <w:rPr>
+          <w:sz w:val="24"/>
+        </w:rPr>
+        <w:t xml:space="preserve">, </w:t>
+      </w:r>
+      <w:proofErr w:type="spellStart"/>
+      <w:r>
+        <w:rPr>
+          <w:sz w:val="24"/>
+        </w:rPr>
+        <w:t>the</w:t>
+      </w:r>
+      <w:proofErr w:type="spellEnd"/>
+      <w:r>
+        <w:rPr>
+          <w:sz w:val="24"/>
+        </w:rPr>
+        <w:t xml:space="preserve"> </w:t>
+      </w:r>
+      <w:proofErr w:type="spellStart"/>
+      <w:r>
+        <w:rPr>
+          <w:sz w:val="24"/>
+        </w:rPr>
+        <w:t>application</w:t>
+      </w:r>
+      <w:proofErr w:type="spellEnd"/>
+      <w:r>
+        <w:rPr>
+          <w:sz w:val="24"/>
+        </w:rPr>
+        <w:t xml:space="preserve"> has</w:t>
+      </w:r>
+      <w:r>
+        <w:rPr>
+          <w:sz w:val="24"/>
+        </w:rPr>
+        <w:t xml:space="preserve"> a </w:t>
+      </w:r>
+      <w:proofErr w:type="spellStart"/>
+      <w:r>
+        <w:rPr>
+          <w:sz w:val="24"/>
+        </w:rPr>
+        <w:t>Sponsor</w:t>
+      </w:r>
+      <w:proofErr w:type="spellEnd"/>
+      <w:r>
+        <w:rPr>
+          <w:sz w:val="24"/>
+        </w:rPr>
+        <w:t xml:space="preserve"> </w:t>
+      </w:r>
+      <w:proofErr w:type="spellStart"/>
+      <w:r>
+        <w:rPr>
+          <w:sz w:val="24"/>
+        </w:rPr>
+        <w:t>page</w:t>
+      </w:r>
+      <w:proofErr w:type="spellEnd"/>
+      <w:r>
+        <w:rPr>
+          <w:sz w:val="24"/>
+        </w:rPr>
+        <w:t xml:space="preserve">, </w:t>
+      </w:r>
+      <w:proofErr w:type="spellStart"/>
+      <w:r>
+        <w:rPr>
+          <w:sz w:val="24"/>
+        </w:rPr>
+        <w:t>where</w:t>
+      </w:r>
+      <w:proofErr w:type="spellEnd"/>
+      <w:r>
+        <w:rPr>
+          <w:sz w:val="24"/>
+        </w:rPr>
+        <w:t xml:space="preserve"> </w:t>
+      </w:r>
+      <w:proofErr w:type="spellStart"/>
+      <w:r>
+        <w:rPr>
+          <w:sz w:val="24"/>
+        </w:rPr>
+        <w:t>people</w:t>
+      </w:r>
+      <w:proofErr w:type="spellEnd"/>
+      <w:r>
+        <w:rPr>
+          <w:sz w:val="24"/>
+        </w:rPr>
+        <w:t xml:space="preserve"> </w:t>
+      </w:r>
+      <w:proofErr w:type="spellStart"/>
+      <w:r>
+        <w:rPr>
+          <w:sz w:val="24"/>
+        </w:rPr>
+        <w:t>who</w:t>
+      </w:r>
+      <w:proofErr w:type="spellEnd"/>
+      <w:r>
+        <w:rPr>
+          <w:sz w:val="24"/>
+        </w:rPr>
+        <w:t xml:space="preserve"> </w:t>
+      </w:r>
+      <w:proofErr w:type="spellStart"/>
+      <w:r>
+        <w:rPr>
+          <w:sz w:val="24"/>
+        </w:rPr>
+        <w:t>support</w:t>
+      </w:r>
+      <w:proofErr w:type="spellEnd"/>
+      <w:r>
+        <w:rPr>
+          <w:sz w:val="24"/>
+        </w:rPr>
+        <w:t xml:space="preserve"> </w:t>
+      </w:r>
+      <w:proofErr w:type="spellStart"/>
+      <w:r>
+        <w:rPr>
+          <w:sz w:val="24"/>
+        </w:rPr>
+        <w:t>the</w:t>
+      </w:r>
+      <w:proofErr w:type="spellEnd"/>
+      <w:r>
+        <w:rPr>
+          <w:sz w:val="24"/>
+        </w:rPr>
+        <w:t xml:space="preserve"> </w:t>
+      </w:r>
+      <w:proofErr w:type="spellStart"/>
+      <w:r>
+        <w:rPr>
+          <w:sz w:val="24"/>
+        </w:rPr>
+        <w:t>emergent</w:t>
+      </w:r>
+      <w:proofErr w:type="spellEnd"/>
+      <w:r>
+        <w:rPr>
+          <w:sz w:val="24"/>
+        </w:rPr>
+        <w:t xml:space="preserve"> </w:t>
+      </w:r>
+      <w:proofErr w:type="spellStart"/>
+      <w:r>
+        <w:rPr>
+          <w:sz w:val="24"/>
+        </w:rPr>
+        <w:t>system</w:t>
+      </w:r>
+      <w:proofErr w:type="spellEnd"/>
+      <w:r>
+        <w:rPr>
+          <w:sz w:val="24"/>
+        </w:rPr>
+        <w:t xml:space="preserve">, </w:t>
+      </w:r>
+      <w:proofErr w:type="spellStart"/>
+      <w:r>
+        <w:rPr>
+          <w:sz w:val="24"/>
+        </w:rPr>
+        <w:t>the</w:t>
+      </w:r>
+      <w:proofErr w:type="spellEnd"/>
+      <w:r>
+        <w:rPr>
+          <w:sz w:val="24"/>
+        </w:rPr>
+        <w:t xml:space="preserve"> </w:t>
+      </w:r>
+      <w:proofErr w:type="spellStart"/>
+      <w:r>
+        <w:rPr>
+          <w:sz w:val="24"/>
+        </w:rPr>
+        <w:t>functioning</w:t>
+      </w:r>
+      <w:proofErr w:type="spellEnd"/>
+      <w:r>
+        <w:rPr>
+          <w:sz w:val="24"/>
+        </w:rPr>
         <w:t xml:space="preserve"> and </w:t>
       </w:r>
       <w:proofErr w:type="spellStart"/>
@@ -6455,42 +7651,74 @@
         <w:rPr>
           <w:sz w:val="24"/>
         </w:rPr>
-        <w:t>necessary</w:t>
-      </w:r>
-      <w:proofErr w:type="spellEnd"/>
-      <w:r>
-        <w:rPr>
-          <w:sz w:val="24"/>
-        </w:rPr>
-        <w:t xml:space="preserve"> </w:t>
-      </w:r>
-      <w:proofErr w:type="spellStart"/>
-      <w:r>
-        <w:rPr>
-          <w:sz w:val="24"/>
-        </w:rPr>
-        <w:t>items</w:t>
-      </w:r>
-      <w:proofErr w:type="spellEnd"/>
-      <w:r>
-        <w:rPr>
-          <w:sz w:val="24"/>
-        </w:rPr>
-        <w:t xml:space="preserve"> </w:t>
-      </w:r>
-      <w:proofErr w:type="spellStart"/>
-      <w:r>
-        <w:rPr>
-          <w:sz w:val="24"/>
-        </w:rPr>
-        <w:t>to</w:t>
-      </w:r>
-      <w:proofErr w:type="spellEnd"/>
-      <w:r>
-        <w:rPr>
-          <w:sz w:val="24"/>
-        </w:rPr>
-        <w:t xml:space="preserve"> </w:t>
+        <w:t>user</w:t>
+      </w:r>
+      <w:r>
+        <w:rPr>
+          <w:sz w:val="24"/>
+        </w:rPr>
+        <w:t>'</w:t>
+      </w:r>
+      <w:r>
+        <w:rPr>
+          <w:sz w:val="24"/>
+        </w:rPr>
+        <w:t>s</w:t>
+      </w:r>
+      <w:proofErr w:type="spellEnd"/>
+      <w:r>
+        <w:rPr>
+          <w:sz w:val="24"/>
+        </w:rPr>
+        <w:t xml:space="preserve"> </w:t>
+      </w:r>
+      <w:proofErr w:type="spellStart"/>
+      <w:r>
+        <w:rPr>
+          <w:sz w:val="24"/>
+        </w:rPr>
+        <w:t>prizes</w:t>
+      </w:r>
+      <w:proofErr w:type="spellEnd"/>
+      <w:r>
+        <w:rPr>
+          <w:sz w:val="24"/>
+        </w:rPr>
+        <w:t xml:space="preserve"> and </w:t>
+      </w:r>
+      <w:proofErr w:type="spellStart"/>
+      <w:r>
+        <w:rPr>
+          <w:sz w:val="24"/>
+        </w:rPr>
+        <w:t>t</w:t>
+      </w:r>
+      <w:r>
+        <w:rPr>
+          <w:sz w:val="24"/>
+        </w:rPr>
+        <w:t>he</w:t>
+      </w:r>
+      <w:proofErr w:type="spellEnd"/>
+      <w:r>
+        <w:rPr>
+          <w:sz w:val="24"/>
+        </w:rPr>
+        <w:t xml:space="preserve"> </w:t>
+      </w:r>
+      <w:proofErr w:type="spellStart"/>
+      <w:r>
+        <w:rPr>
+          <w:sz w:val="24"/>
+        </w:rPr>
+        <w:t>defense</w:t>
+      </w:r>
+      <w:proofErr w:type="spellEnd"/>
+      <w:r>
+        <w:rPr>
+          <w:sz w:val="24"/>
+        </w:rPr>
+        <w:t xml:space="preserve"> of </w:t>
       </w:r>
       <w:proofErr w:type="spellStart"/>
       <w:r>
@@ -6504,21 +7732,21 @@
         <w:rPr>
           <w:sz w:val="24"/>
         </w:rPr>
-        <w:t xml:space="preserve"> gameplay. The </w:t>
-      </w:r>
-      <w:proofErr w:type="spellStart"/>
-      <w:r>
-        <w:rPr>
-          <w:sz w:val="24"/>
-        </w:rPr>
-        <w:t>database</w:t>
-      </w:r>
-      <w:proofErr w:type="spellEnd"/>
-      <w:r>
-        <w:rPr>
-          <w:sz w:val="24"/>
-        </w:rPr>
-        <w:t xml:space="preserve"> </w:t>
+        <w:t xml:space="preserve"> </w:t>
+      </w:r>
+      <w:proofErr w:type="spellStart"/>
+      <w:r>
+        <w:rPr>
+          <w:sz w:val="24"/>
+        </w:rPr>
+        <w:t>datas</w:t>
+      </w:r>
+      <w:proofErr w:type="spellEnd"/>
+      <w:r>
+        <w:rPr>
+          <w:sz w:val="24"/>
+        </w:rPr>
+        <w:t xml:space="preserve">, </w:t>
       </w:r>
       <w:proofErr w:type="spellStart"/>
       <w:r>
@@ -6539,1118 +7767,6 @@
         <w:rPr>
           <w:sz w:val="24"/>
         </w:rPr>
-        <w:t>serve</w:t>
-      </w:r>
-      <w:proofErr w:type="spellEnd"/>
-      <w:r>
-        <w:rPr>
-          <w:sz w:val="24"/>
-        </w:rPr>
-        <w:t xml:space="preserve"> </w:t>
-      </w:r>
-      <w:proofErr w:type="spellStart"/>
-      <w:r>
-        <w:rPr>
-          <w:sz w:val="24"/>
-        </w:rPr>
-        <w:t>us</w:t>
-      </w:r>
-      <w:proofErr w:type="spellEnd"/>
-      <w:r>
-        <w:rPr>
-          <w:sz w:val="24"/>
-        </w:rPr>
-        <w:t xml:space="preserve"> important </w:t>
-      </w:r>
-      <w:proofErr w:type="spellStart"/>
-      <w:r>
-        <w:rPr>
-          <w:sz w:val="24"/>
-        </w:rPr>
-        <w:t>statistic</w:t>
-      </w:r>
-      <w:proofErr w:type="spellEnd"/>
-      <w:r>
-        <w:rPr>
-          <w:sz w:val="24"/>
-        </w:rPr>
-        <w:t xml:space="preserve"> </w:t>
-      </w:r>
-      <w:proofErr w:type="spellStart"/>
-      <w:r>
-        <w:rPr>
-          <w:sz w:val="24"/>
-        </w:rPr>
-        <w:t>values</w:t>
-      </w:r>
-      <w:proofErr w:type="spellEnd"/>
-      <w:r>
-        <w:rPr>
-          <w:sz w:val="24"/>
-        </w:rPr>
-        <w:t xml:space="preserve">, </w:t>
-      </w:r>
-      <w:proofErr w:type="spellStart"/>
-      <w:r>
-        <w:rPr>
-          <w:sz w:val="24"/>
-        </w:rPr>
-        <w:t>so</w:t>
-      </w:r>
-      <w:proofErr w:type="spellEnd"/>
-      <w:r>
-        <w:rPr>
-          <w:sz w:val="24"/>
-        </w:rPr>
-        <w:t xml:space="preserve"> we </w:t>
-      </w:r>
-      <w:proofErr w:type="spellStart"/>
-      <w:r>
-        <w:rPr>
-          <w:sz w:val="24"/>
-        </w:rPr>
-        <w:t>can</w:t>
-      </w:r>
-      <w:proofErr w:type="spellEnd"/>
-      <w:r>
-        <w:rPr>
-          <w:sz w:val="24"/>
-        </w:rPr>
-        <w:t xml:space="preserve"> </w:t>
-      </w:r>
-      <w:proofErr w:type="spellStart"/>
-      <w:r>
-        <w:rPr>
-          <w:sz w:val="24"/>
-        </w:rPr>
-        <w:t>ea</w:t>
-      </w:r>
-      <w:r>
-        <w:rPr>
-          <w:sz w:val="24"/>
-        </w:rPr>
-        <w:t>sily</w:t>
-      </w:r>
-      <w:proofErr w:type="spellEnd"/>
-      <w:r>
-        <w:rPr>
-          <w:sz w:val="24"/>
-        </w:rPr>
-        <w:t xml:space="preserve"> </w:t>
-      </w:r>
-      <w:proofErr w:type="spellStart"/>
-      <w:r>
-        <w:rPr>
-          <w:sz w:val="24"/>
-        </w:rPr>
-        <w:t>see</w:t>
-      </w:r>
-      <w:proofErr w:type="spellEnd"/>
-      <w:r>
-        <w:rPr>
-          <w:sz w:val="24"/>
-        </w:rPr>
-        <w:t xml:space="preserve"> </w:t>
-      </w:r>
-      <w:proofErr w:type="spellStart"/>
-      <w:r>
-        <w:rPr>
-          <w:sz w:val="24"/>
-        </w:rPr>
-        <w:t>how</w:t>
-      </w:r>
-      <w:proofErr w:type="spellEnd"/>
-      <w:r>
-        <w:rPr>
-          <w:sz w:val="24"/>
-        </w:rPr>
-        <w:t xml:space="preserve"> </w:t>
-      </w:r>
-      <w:proofErr w:type="spellStart"/>
-      <w:r>
-        <w:rPr>
-          <w:sz w:val="24"/>
-        </w:rPr>
-        <w:t>many</w:t>
-      </w:r>
-      <w:proofErr w:type="spellEnd"/>
-      <w:r>
-        <w:rPr>
-          <w:sz w:val="24"/>
-        </w:rPr>
-        <w:t xml:space="preserve"> </w:t>
-      </w:r>
-      <w:proofErr w:type="spellStart"/>
-      <w:r>
-        <w:rPr>
-          <w:sz w:val="24"/>
-        </w:rPr>
-        <w:t>match</w:t>
-      </w:r>
-      <w:proofErr w:type="spellEnd"/>
-      <w:r>
-        <w:rPr>
-          <w:sz w:val="24"/>
-        </w:rPr>
-        <w:t xml:space="preserve"> </w:t>
-      </w:r>
-      <w:proofErr w:type="spellStart"/>
-      <w:r>
-        <w:rPr>
-          <w:sz w:val="24"/>
-        </w:rPr>
-        <w:t>was</w:t>
-      </w:r>
-      <w:proofErr w:type="spellEnd"/>
-      <w:r>
-        <w:rPr>
-          <w:sz w:val="24"/>
-        </w:rPr>
-        <w:t xml:space="preserve"> in </w:t>
-      </w:r>
-      <w:proofErr w:type="spellStart"/>
-      <w:r>
-        <w:rPr>
-          <w:sz w:val="24"/>
-        </w:rPr>
-        <w:t>the</w:t>
-      </w:r>
-      <w:proofErr w:type="spellEnd"/>
-      <w:r>
-        <w:rPr>
-          <w:sz w:val="24"/>
-        </w:rPr>
-        <w:t xml:space="preserve"> </w:t>
-      </w:r>
-      <w:proofErr w:type="spellStart"/>
-      <w:r>
-        <w:rPr>
-          <w:sz w:val="24"/>
-        </w:rPr>
-        <w:t>given</w:t>
-      </w:r>
-      <w:proofErr w:type="spellEnd"/>
-      <w:r>
-        <w:rPr>
-          <w:sz w:val="24"/>
-        </w:rPr>
-        <w:t xml:space="preserve"> </w:t>
-      </w:r>
-      <w:proofErr w:type="spellStart"/>
-      <w:r>
-        <w:rPr>
-          <w:sz w:val="24"/>
-        </w:rPr>
-        <w:t>day</w:t>
-      </w:r>
-      <w:proofErr w:type="spellEnd"/>
-      <w:r>
-        <w:rPr>
-          <w:sz w:val="24"/>
-        </w:rPr>
-        <w:t xml:space="preserve"> </w:t>
-      </w:r>
-      <w:proofErr w:type="spellStart"/>
-      <w:r>
-        <w:rPr>
-          <w:sz w:val="24"/>
-        </w:rPr>
-        <w:t>or</w:t>
-      </w:r>
-      <w:proofErr w:type="spellEnd"/>
-      <w:r>
-        <w:rPr>
-          <w:sz w:val="24"/>
-        </w:rPr>
-        <w:t xml:space="preserve"> </w:t>
-      </w:r>
-      <w:proofErr w:type="spellStart"/>
-      <w:r>
-        <w:rPr>
-          <w:sz w:val="24"/>
-        </w:rPr>
-        <w:t>week</w:t>
-      </w:r>
-      <w:proofErr w:type="spellEnd"/>
-      <w:r>
-        <w:rPr>
-          <w:sz w:val="24"/>
-        </w:rPr>
-        <w:t xml:space="preserve">, </w:t>
-      </w:r>
-      <w:proofErr w:type="spellStart"/>
-      <w:r>
-        <w:rPr>
-          <w:sz w:val="24"/>
-        </w:rPr>
-        <w:t>what</w:t>
-      </w:r>
-      <w:proofErr w:type="spellEnd"/>
-      <w:r>
-        <w:rPr>
-          <w:sz w:val="24"/>
-        </w:rPr>
-        <w:t xml:space="preserve"> is </w:t>
-      </w:r>
-      <w:proofErr w:type="spellStart"/>
-      <w:r>
-        <w:rPr>
-          <w:sz w:val="24"/>
-        </w:rPr>
-        <w:t>the</w:t>
-      </w:r>
-      <w:proofErr w:type="spellEnd"/>
-      <w:r>
-        <w:rPr>
-          <w:sz w:val="24"/>
-        </w:rPr>
-        <w:t xml:space="preserve"> </w:t>
-      </w:r>
-      <w:proofErr w:type="spellStart"/>
-      <w:r>
-        <w:rPr>
-          <w:sz w:val="24"/>
-        </w:rPr>
-        <w:t>number</w:t>
-      </w:r>
-      <w:proofErr w:type="spellEnd"/>
-      <w:r>
-        <w:rPr>
-          <w:sz w:val="24"/>
-        </w:rPr>
-        <w:t xml:space="preserve"> of </w:t>
-      </w:r>
-      <w:proofErr w:type="spellStart"/>
-      <w:r>
-        <w:rPr>
-          <w:sz w:val="24"/>
-        </w:rPr>
-        <w:t>the</w:t>
-      </w:r>
-      <w:proofErr w:type="spellEnd"/>
-      <w:r>
-        <w:rPr>
-          <w:sz w:val="24"/>
-        </w:rPr>
-        <w:t xml:space="preserve"> </w:t>
-      </w:r>
-      <w:proofErr w:type="spellStart"/>
-      <w:r>
-        <w:rPr>
-          <w:sz w:val="24"/>
-        </w:rPr>
-        <w:t>current</w:t>
-      </w:r>
-      <w:proofErr w:type="spellEnd"/>
-      <w:r>
-        <w:rPr>
-          <w:sz w:val="24"/>
-        </w:rPr>
-        <w:t xml:space="preserve"> </w:t>
-      </w:r>
-      <w:proofErr w:type="spellStart"/>
-      <w:r>
-        <w:rPr>
-          <w:sz w:val="24"/>
-        </w:rPr>
-        <w:t>user</w:t>
-      </w:r>
-      <w:proofErr w:type="spellEnd"/>
-      <w:r>
-        <w:rPr>
-          <w:sz w:val="24"/>
-        </w:rPr>
-        <w:t xml:space="preserve"> </w:t>
-      </w:r>
-      <w:proofErr w:type="spellStart"/>
-      <w:r>
-        <w:rPr>
-          <w:sz w:val="24"/>
-        </w:rPr>
-        <w:t>base</w:t>
-      </w:r>
-      <w:proofErr w:type="spellEnd"/>
-      <w:r>
-        <w:rPr>
-          <w:sz w:val="24"/>
-        </w:rPr>
-        <w:t xml:space="preserve">, and </w:t>
-      </w:r>
-      <w:proofErr w:type="spellStart"/>
-      <w:r>
-        <w:rPr>
-          <w:sz w:val="24"/>
-        </w:rPr>
-        <w:t>with</w:t>
-      </w:r>
-      <w:proofErr w:type="spellEnd"/>
-      <w:r>
-        <w:rPr>
-          <w:sz w:val="24"/>
-        </w:rPr>
-        <w:t xml:space="preserve"> </w:t>
-      </w:r>
-      <w:proofErr w:type="spellStart"/>
-      <w:r>
-        <w:rPr>
-          <w:sz w:val="24"/>
-        </w:rPr>
-        <w:t>these</w:t>
-      </w:r>
-      <w:proofErr w:type="spellEnd"/>
-      <w:r>
-        <w:rPr>
-          <w:sz w:val="24"/>
-        </w:rPr>
-        <w:t xml:space="preserve"> </w:t>
-      </w:r>
-      <w:proofErr w:type="spellStart"/>
-      <w:r>
-        <w:rPr>
-          <w:sz w:val="24"/>
-        </w:rPr>
-        <w:t>informations</w:t>
-      </w:r>
-      <w:proofErr w:type="spellEnd"/>
-      <w:r>
-        <w:rPr>
-          <w:sz w:val="24"/>
-        </w:rPr>
-        <w:t xml:space="preserve"> we </w:t>
-      </w:r>
-      <w:proofErr w:type="spellStart"/>
-      <w:r>
-        <w:rPr>
-          <w:sz w:val="24"/>
-        </w:rPr>
-        <w:t>can</w:t>
-      </w:r>
-      <w:proofErr w:type="spellEnd"/>
-      <w:r>
-        <w:rPr>
-          <w:sz w:val="24"/>
-        </w:rPr>
-        <w:t xml:space="preserve"> </w:t>
-      </w:r>
-      <w:proofErr w:type="spellStart"/>
-      <w:r>
-        <w:rPr>
-          <w:sz w:val="24"/>
-        </w:rPr>
-        <w:t>make</w:t>
-      </w:r>
-      <w:proofErr w:type="spellEnd"/>
-      <w:r>
-        <w:rPr>
-          <w:sz w:val="24"/>
-        </w:rPr>
-        <w:t xml:space="preserve"> </w:t>
-      </w:r>
-      <w:proofErr w:type="spellStart"/>
-      <w:r>
-        <w:rPr>
-          <w:sz w:val="24"/>
-        </w:rPr>
-        <w:t>statistics</w:t>
-      </w:r>
-      <w:proofErr w:type="spellEnd"/>
-      <w:r>
-        <w:rPr>
-          <w:sz w:val="24"/>
-        </w:rPr>
-        <w:t xml:space="preserve"> </w:t>
-      </w:r>
-      <w:proofErr w:type="spellStart"/>
-      <w:r>
-        <w:rPr>
-          <w:sz w:val="24"/>
-        </w:rPr>
-        <w:t>about</w:t>
-      </w:r>
-      <w:proofErr w:type="spellEnd"/>
-      <w:r>
-        <w:rPr>
-          <w:sz w:val="24"/>
-        </w:rPr>
-        <w:t xml:space="preserve"> </w:t>
-      </w:r>
-      <w:proofErr w:type="spellStart"/>
-      <w:r>
-        <w:rPr>
-          <w:sz w:val="24"/>
-        </w:rPr>
-        <w:t>the</w:t>
-      </w:r>
-      <w:proofErr w:type="spellEnd"/>
-      <w:r>
-        <w:rPr>
-          <w:sz w:val="24"/>
-        </w:rPr>
-        <w:t xml:space="preserve"> </w:t>
-      </w:r>
-      <w:proofErr w:type="spellStart"/>
-      <w:r>
-        <w:rPr>
-          <w:sz w:val="24"/>
-        </w:rPr>
-        <w:t>popular</w:t>
-      </w:r>
-      <w:proofErr w:type="spellEnd"/>
-      <w:r>
-        <w:rPr>
-          <w:sz w:val="24"/>
-        </w:rPr>
-        <w:t xml:space="preserve"> game </w:t>
-      </w:r>
-      <w:proofErr w:type="spellStart"/>
-      <w:r>
-        <w:rPr>
-          <w:sz w:val="24"/>
-        </w:rPr>
-        <w:t>mods</w:t>
-      </w:r>
-      <w:proofErr w:type="spellEnd"/>
-      <w:r>
-        <w:rPr>
-          <w:sz w:val="24"/>
-        </w:rPr>
-        <w:t xml:space="preserve"> and </w:t>
-      </w:r>
-      <w:proofErr w:type="spellStart"/>
-      <w:r>
-        <w:rPr>
-          <w:sz w:val="24"/>
-        </w:rPr>
-        <w:t>which</w:t>
-      </w:r>
-      <w:proofErr w:type="spellEnd"/>
-      <w:r>
-        <w:rPr>
-          <w:sz w:val="24"/>
-        </w:rPr>
-        <w:t xml:space="preserve"> country has </w:t>
-      </w:r>
-      <w:proofErr w:type="spellStart"/>
-      <w:r>
-        <w:rPr>
-          <w:sz w:val="24"/>
-        </w:rPr>
-        <w:t>the</w:t>
-      </w:r>
-      <w:proofErr w:type="spellEnd"/>
-      <w:r>
-        <w:rPr>
-          <w:sz w:val="24"/>
-        </w:rPr>
-        <w:t xml:space="preserve"> most </w:t>
-      </w:r>
-      <w:proofErr w:type="spellStart"/>
-      <w:r>
-        <w:rPr>
-          <w:sz w:val="24"/>
-        </w:rPr>
-        <w:t>biggest</w:t>
-      </w:r>
-      <w:proofErr w:type="spellEnd"/>
-      <w:r>
-        <w:rPr>
-          <w:sz w:val="24"/>
-        </w:rPr>
-        <w:t xml:space="preserve"> </w:t>
-      </w:r>
-      <w:proofErr w:type="spellStart"/>
-      <w:r>
-        <w:rPr>
-          <w:sz w:val="24"/>
-        </w:rPr>
-        <w:t>number</w:t>
-      </w:r>
-      <w:proofErr w:type="spellEnd"/>
-      <w:r>
-        <w:rPr>
-          <w:sz w:val="24"/>
-        </w:rPr>
-        <w:t xml:space="preserve"> of </w:t>
-      </w:r>
-      <w:proofErr w:type="spellStart"/>
-      <w:r>
-        <w:rPr>
-          <w:sz w:val="24"/>
-        </w:rPr>
-        <w:t>the</w:t>
-      </w:r>
-      <w:proofErr w:type="spellEnd"/>
-      <w:r>
-        <w:rPr>
-          <w:sz w:val="24"/>
-        </w:rPr>
-        <w:t xml:space="preserve"> </w:t>
-      </w:r>
-      <w:proofErr w:type="spellStart"/>
-      <w:r>
-        <w:rPr>
-          <w:sz w:val="24"/>
-        </w:rPr>
-        <w:t>players</w:t>
-      </w:r>
-      <w:proofErr w:type="spellEnd"/>
-      <w:r>
-        <w:rPr>
-          <w:sz w:val="24"/>
-        </w:rPr>
-        <w:t xml:space="preserve">. </w:t>
-      </w:r>
-      <w:proofErr w:type="spellStart"/>
-      <w:r>
-        <w:rPr>
-          <w:sz w:val="24"/>
-        </w:rPr>
-        <w:t>If</w:t>
-      </w:r>
-      <w:proofErr w:type="spellEnd"/>
-      <w:r>
-        <w:rPr>
-          <w:sz w:val="24"/>
-        </w:rPr>
-        <w:t xml:space="preserve"> </w:t>
-      </w:r>
-      <w:proofErr w:type="spellStart"/>
-      <w:r>
-        <w:rPr>
-          <w:sz w:val="24"/>
-        </w:rPr>
-        <w:t>the</w:t>
-      </w:r>
-      <w:proofErr w:type="spellEnd"/>
-      <w:r>
-        <w:rPr>
-          <w:sz w:val="24"/>
-        </w:rPr>
-        <w:t xml:space="preserve"> program </w:t>
-      </w:r>
-      <w:proofErr w:type="spellStart"/>
-      <w:r>
-        <w:rPr>
-          <w:sz w:val="24"/>
-        </w:rPr>
-        <w:t>will</w:t>
-      </w:r>
-      <w:proofErr w:type="spellEnd"/>
-      <w:r>
-        <w:rPr>
-          <w:sz w:val="24"/>
-        </w:rPr>
-        <w:t xml:space="preserve"> </w:t>
-      </w:r>
-      <w:proofErr w:type="spellStart"/>
-      <w:r>
-        <w:rPr>
-          <w:sz w:val="24"/>
-        </w:rPr>
-        <w:t>get</w:t>
-      </w:r>
-      <w:proofErr w:type="spellEnd"/>
-      <w:r>
-        <w:rPr>
-          <w:sz w:val="24"/>
-        </w:rPr>
-        <w:t xml:space="preserve"> </w:t>
-      </w:r>
-      <w:proofErr w:type="spellStart"/>
-      <w:r>
-        <w:rPr>
-          <w:sz w:val="24"/>
-        </w:rPr>
-        <w:t>some</w:t>
-      </w:r>
-      <w:proofErr w:type="spellEnd"/>
-      <w:r>
-        <w:rPr>
-          <w:sz w:val="24"/>
-        </w:rPr>
-        <w:t xml:space="preserve"> server </w:t>
-      </w:r>
-      <w:proofErr w:type="spellStart"/>
-      <w:r>
-        <w:rPr>
-          <w:sz w:val="24"/>
-        </w:rPr>
-        <w:t>issues</w:t>
-      </w:r>
-      <w:proofErr w:type="spellEnd"/>
-      <w:r>
-        <w:rPr>
-          <w:sz w:val="24"/>
-        </w:rPr>
-        <w:t xml:space="preserve"> in </w:t>
-      </w:r>
-      <w:proofErr w:type="spellStart"/>
-      <w:r>
-        <w:rPr>
-          <w:sz w:val="24"/>
-        </w:rPr>
-        <w:t>the</w:t>
-      </w:r>
-      <w:proofErr w:type="spellEnd"/>
-      <w:r>
-        <w:rPr>
-          <w:sz w:val="24"/>
-        </w:rPr>
-        <w:t xml:space="preserve"> </w:t>
-      </w:r>
-      <w:proofErr w:type="spellStart"/>
-      <w:r>
-        <w:rPr>
-          <w:sz w:val="24"/>
-        </w:rPr>
-        <w:t>multiplayer</w:t>
-      </w:r>
-      <w:proofErr w:type="spellEnd"/>
-      <w:r>
-        <w:rPr>
-          <w:sz w:val="24"/>
-        </w:rPr>
-        <w:t xml:space="preserve"> </w:t>
-      </w:r>
-      <w:proofErr w:type="spellStart"/>
-      <w:r>
-        <w:rPr>
-          <w:sz w:val="24"/>
-        </w:rPr>
-        <w:t>mode</w:t>
-      </w:r>
-      <w:proofErr w:type="spellEnd"/>
-      <w:r>
-        <w:rPr>
-          <w:sz w:val="24"/>
-        </w:rPr>
-        <w:t xml:space="preserve">, it </w:t>
-      </w:r>
-      <w:proofErr w:type="spellStart"/>
-      <w:r>
-        <w:rPr>
-          <w:sz w:val="24"/>
-        </w:rPr>
-        <w:t>will</w:t>
-      </w:r>
-      <w:proofErr w:type="spellEnd"/>
-      <w:r>
-        <w:rPr>
-          <w:sz w:val="24"/>
-        </w:rPr>
-        <w:t xml:space="preserve"> </w:t>
-      </w:r>
-      <w:proofErr w:type="spellStart"/>
-      <w:r>
-        <w:rPr>
-          <w:sz w:val="24"/>
-        </w:rPr>
-        <w:t>send</w:t>
-      </w:r>
-      <w:proofErr w:type="spellEnd"/>
-      <w:r>
-        <w:rPr>
-          <w:sz w:val="24"/>
-        </w:rPr>
-        <w:t xml:space="preserve"> emails </w:t>
-      </w:r>
-      <w:proofErr w:type="spellStart"/>
-      <w:r>
-        <w:rPr>
-          <w:sz w:val="24"/>
-        </w:rPr>
-        <w:t>to</w:t>
-      </w:r>
-      <w:proofErr w:type="spellEnd"/>
-      <w:r>
-        <w:rPr>
-          <w:sz w:val="24"/>
-        </w:rPr>
-        <w:t xml:space="preserve"> </w:t>
-      </w:r>
-      <w:proofErr w:type="spellStart"/>
-      <w:r>
-        <w:rPr>
-          <w:sz w:val="24"/>
-        </w:rPr>
-        <w:t>all</w:t>
-      </w:r>
-      <w:proofErr w:type="spellEnd"/>
-      <w:r>
-        <w:rPr>
-          <w:sz w:val="24"/>
-        </w:rPr>
-        <w:t xml:space="preserve"> </w:t>
-      </w:r>
-      <w:proofErr w:type="spellStart"/>
-      <w:r>
-        <w:rPr>
-          <w:sz w:val="24"/>
-        </w:rPr>
-        <w:t>the</w:t>
-      </w:r>
-      <w:proofErr w:type="spellEnd"/>
-      <w:r>
-        <w:rPr>
-          <w:sz w:val="24"/>
-        </w:rPr>
-        <w:t xml:space="preserve"> </w:t>
-      </w:r>
-      <w:proofErr w:type="spellStart"/>
-      <w:r>
-        <w:rPr>
-          <w:sz w:val="24"/>
-        </w:rPr>
-        <w:t>users</w:t>
-      </w:r>
-      <w:proofErr w:type="spellEnd"/>
-      <w:r>
-        <w:rPr>
-          <w:sz w:val="24"/>
-        </w:rPr>
-        <w:t xml:space="preserve"> of </w:t>
-      </w:r>
-      <w:proofErr w:type="spellStart"/>
-      <w:r>
-        <w:rPr>
-          <w:sz w:val="24"/>
-        </w:rPr>
-        <w:t>the</w:t>
-      </w:r>
-      <w:proofErr w:type="spellEnd"/>
-      <w:r>
-        <w:rPr>
-          <w:sz w:val="24"/>
-        </w:rPr>
-        <w:t xml:space="preserve"> game. </w:t>
-      </w:r>
-      <w:proofErr w:type="spellStart"/>
-      <w:r>
-        <w:rPr>
-          <w:sz w:val="24"/>
-        </w:rPr>
-        <w:t>Besides</w:t>
-      </w:r>
-      <w:proofErr w:type="spellEnd"/>
-      <w:r>
-        <w:rPr>
-          <w:sz w:val="24"/>
-        </w:rPr>
-        <w:t xml:space="preserve">, </w:t>
-      </w:r>
-      <w:proofErr w:type="spellStart"/>
-      <w:r>
-        <w:rPr>
-          <w:sz w:val="24"/>
-        </w:rPr>
-        <w:t>the</w:t>
-      </w:r>
-      <w:proofErr w:type="spellEnd"/>
-      <w:r>
-        <w:rPr>
-          <w:sz w:val="24"/>
-        </w:rPr>
-        <w:t xml:space="preserve"> program </w:t>
-      </w:r>
-      <w:proofErr w:type="spellStart"/>
-      <w:r>
-        <w:rPr>
-          <w:sz w:val="24"/>
-        </w:rPr>
-        <w:t>have</w:t>
-      </w:r>
-      <w:proofErr w:type="spellEnd"/>
-      <w:r>
-        <w:rPr>
-          <w:sz w:val="24"/>
-        </w:rPr>
-        <w:t xml:space="preserve"> a </w:t>
-      </w:r>
-      <w:proofErr w:type="spellStart"/>
-      <w:r>
-        <w:rPr>
-          <w:sz w:val="24"/>
-        </w:rPr>
-        <w:t>Sponsor</w:t>
-      </w:r>
-      <w:proofErr w:type="spellEnd"/>
-      <w:r>
-        <w:rPr>
-          <w:sz w:val="24"/>
-        </w:rPr>
-        <w:t xml:space="preserve"> </w:t>
-      </w:r>
-      <w:proofErr w:type="spellStart"/>
-      <w:r>
-        <w:rPr>
-          <w:sz w:val="24"/>
-        </w:rPr>
-        <w:t>page</w:t>
-      </w:r>
-      <w:proofErr w:type="spellEnd"/>
-      <w:r>
-        <w:rPr>
-          <w:sz w:val="24"/>
-        </w:rPr>
-        <w:t xml:space="preserve">, </w:t>
-      </w:r>
-      <w:proofErr w:type="spellStart"/>
-      <w:r>
-        <w:rPr>
-          <w:sz w:val="24"/>
-        </w:rPr>
-        <w:t>where</w:t>
-      </w:r>
-      <w:proofErr w:type="spellEnd"/>
-      <w:r>
-        <w:rPr>
-          <w:sz w:val="24"/>
-        </w:rPr>
-        <w:t xml:space="preserve"> </w:t>
-      </w:r>
-      <w:proofErr w:type="spellStart"/>
-      <w:r>
-        <w:rPr>
-          <w:sz w:val="24"/>
-        </w:rPr>
-        <w:t>the</w:t>
-      </w:r>
-      <w:proofErr w:type="spellEnd"/>
-      <w:r>
-        <w:rPr>
-          <w:sz w:val="24"/>
-        </w:rPr>
-        <w:t xml:space="preserve"> </w:t>
-      </w:r>
-      <w:proofErr w:type="spellStart"/>
-      <w:r>
-        <w:rPr>
-          <w:sz w:val="24"/>
-        </w:rPr>
-        <w:t>people</w:t>
-      </w:r>
-      <w:proofErr w:type="spellEnd"/>
-      <w:r>
-        <w:rPr>
-          <w:sz w:val="24"/>
-        </w:rPr>
-        <w:t xml:space="preserve"> </w:t>
-      </w:r>
-      <w:proofErr w:type="spellStart"/>
-      <w:r>
-        <w:rPr>
-          <w:sz w:val="24"/>
-        </w:rPr>
-        <w:t>who</w:t>
-      </w:r>
-      <w:proofErr w:type="spellEnd"/>
-      <w:r>
-        <w:rPr>
-          <w:sz w:val="24"/>
-        </w:rPr>
-        <w:t xml:space="preserve"> </w:t>
-      </w:r>
-      <w:proofErr w:type="spellStart"/>
-      <w:r>
-        <w:rPr>
-          <w:sz w:val="24"/>
-        </w:rPr>
-        <w:t>supports</w:t>
-      </w:r>
-      <w:proofErr w:type="spellEnd"/>
-      <w:r>
-        <w:rPr>
-          <w:sz w:val="24"/>
-        </w:rPr>
-        <w:t xml:space="preserve"> </w:t>
-      </w:r>
-      <w:proofErr w:type="spellStart"/>
-      <w:r>
-        <w:rPr>
-          <w:sz w:val="24"/>
-        </w:rPr>
-        <w:t>the</w:t>
-      </w:r>
-      <w:proofErr w:type="spellEnd"/>
-      <w:r>
-        <w:rPr>
-          <w:sz w:val="24"/>
-        </w:rPr>
-        <w:t xml:space="preserve"> </w:t>
-      </w:r>
-      <w:proofErr w:type="spellStart"/>
-      <w:r>
-        <w:rPr>
-          <w:sz w:val="24"/>
-        </w:rPr>
-        <w:t>emergent</w:t>
-      </w:r>
-      <w:proofErr w:type="spellEnd"/>
-      <w:r>
-        <w:rPr>
-          <w:sz w:val="24"/>
-        </w:rPr>
-        <w:t xml:space="preserve"> </w:t>
-      </w:r>
-      <w:proofErr w:type="spellStart"/>
-      <w:r>
-        <w:rPr>
-          <w:sz w:val="24"/>
-        </w:rPr>
-        <w:t>system</w:t>
-      </w:r>
-      <w:proofErr w:type="spellEnd"/>
-      <w:r>
-        <w:rPr>
-          <w:sz w:val="24"/>
-        </w:rPr>
-        <w:t xml:space="preserve">, </w:t>
-      </w:r>
-      <w:proofErr w:type="spellStart"/>
-      <w:r>
-        <w:rPr>
-          <w:sz w:val="24"/>
-        </w:rPr>
-        <w:t>the</w:t>
-      </w:r>
-      <w:proofErr w:type="spellEnd"/>
-      <w:r>
-        <w:rPr>
-          <w:sz w:val="24"/>
-        </w:rPr>
-        <w:t xml:space="preserve"> </w:t>
-      </w:r>
-      <w:proofErr w:type="spellStart"/>
-      <w:r>
-        <w:rPr>
-          <w:sz w:val="24"/>
-        </w:rPr>
-        <w:t>functioning</w:t>
-      </w:r>
-      <w:proofErr w:type="spellEnd"/>
-      <w:r>
-        <w:rPr>
-          <w:sz w:val="24"/>
-        </w:rPr>
-        <w:t xml:space="preserve"> and </w:t>
-      </w:r>
-      <w:proofErr w:type="spellStart"/>
-      <w:r>
-        <w:rPr>
-          <w:sz w:val="24"/>
-        </w:rPr>
-        <w:t>the</w:t>
-      </w:r>
-      <w:proofErr w:type="spellEnd"/>
-      <w:r>
-        <w:rPr>
-          <w:sz w:val="24"/>
-        </w:rPr>
-        <w:t xml:space="preserve"> </w:t>
-      </w:r>
-      <w:proofErr w:type="spellStart"/>
-      <w:r>
-        <w:rPr>
-          <w:sz w:val="24"/>
-        </w:rPr>
-        <w:t>users</w:t>
-      </w:r>
-      <w:proofErr w:type="spellEnd"/>
-      <w:r>
-        <w:rPr>
-          <w:sz w:val="24"/>
-        </w:rPr>
-        <w:t xml:space="preserve"> </w:t>
-      </w:r>
-      <w:proofErr w:type="spellStart"/>
-      <w:r>
-        <w:rPr>
-          <w:sz w:val="24"/>
-        </w:rPr>
-        <w:t>prizes</w:t>
-      </w:r>
-      <w:proofErr w:type="spellEnd"/>
-      <w:r>
-        <w:rPr>
-          <w:sz w:val="24"/>
-        </w:rPr>
-        <w:t xml:space="preserve"> and </w:t>
-      </w:r>
-      <w:proofErr w:type="spellStart"/>
-      <w:r>
-        <w:rPr>
-          <w:sz w:val="24"/>
-        </w:rPr>
-        <w:t>the</w:t>
-      </w:r>
-      <w:proofErr w:type="spellEnd"/>
-      <w:r>
-        <w:rPr>
-          <w:sz w:val="24"/>
-        </w:rPr>
-        <w:t xml:space="preserve"> </w:t>
-      </w:r>
-      <w:proofErr w:type="spellStart"/>
-      <w:r>
-        <w:rPr>
-          <w:sz w:val="24"/>
-        </w:rPr>
-        <w:t>defense</w:t>
-      </w:r>
-      <w:proofErr w:type="spellEnd"/>
-      <w:r>
-        <w:rPr>
-          <w:sz w:val="24"/>
-        </w:rPr>
-        <w:t xml:space="preserve"> of </w:t>
-      </w:r>
-      <w:proofErr w:type="spellStart"/>
-      <w:r>
-        <w:rPr>
-          <w:sz w:val="24"/>
-        </w:rPr>
-        <w:t>the</w:t>
-      </w:r>
-      <w:proofErr w:type="spellEnd"/>
-      <w:r>
-        <w:rPr>
-          <w:sz w:val="24"/>
-        </w:rPr>
-        <w:t xml:space="preserve"> </w:t>
-      </w:r>
-      <w:proofErr w:type="spellStart"/>
-      <w:r>
-        <w:rPr>
-          <w:sz w:val="24"/>
-        </w:rPr>
-        <w:t>datas</w:t>
-      </w:r>
-      <w:proofErr w:type="spellEnd"/>
-      <w:r>
-        <w:rPr>
-          <w:sz w:val="24"/>
-        </w:rPr>
-        <w:t xml:space="preserve">, </w:t>
-      </w:r>
-      <w:proofErr w:type="spellStart"/>
-      <w:r>
-        <w:rPr>
-          <w:sz w:val="24"/>
-        </w:rPr>
-        <w:t>will</w:t>
-      </w:r>
-      <w:proofErr w:type="spellEnd"/>
-      <w:r>
-        <w:rPr>
-          <w:sz w:val="24"/>
-        </w:rPr>
-        <w:t xml:space="preserve"> be </w:t>
-      </w:r>
-      <w:proofErr w:type="spellStart"/>
-      <w:r>
-        <w:rPr>
-          <w:sz w:val="24"/>
-        </w:rPr>
         <w:t>receive</w:t>
       </w:r>
       <w:proofErr w:type="spellEnd"/>
@@ -7701,274 +7817,6 @@
           <w:sz w:val="24"/>
         </w:rPr>
         <w:t>.</w:t>
-      </w:r>
-    </w:p>
-    <w:p>
-      <w:pPr>
-        <w:spacing w:after="480" w:line="240" w:lineRule="auto"/>
-        <w:jc w:val="both"/>
-        <w:rPr>
-          <w:sz w:val="24"/>
-        </w:rPr>
-      </w:pPr>
-      <w:r>
-        <w:rPr>
-          <w:sz w:val="24"/>
-        </w:rPr>
-        <w:t xml:space="preserve">A célunk, hogy a megrendelő számára egy olyan webes alkalmazást </w:t>
-      </w:r>
-      <w:proofErr w:type="spellStart"/>
-      <w:proofErr w:type="gramStart"/>
-      <w:r>
-        <w:rPr>
-          <w:sz w:val="24"/>
-        </w:rPr>
-        <w:t>fejleszzünk</w:t>
-      </w:r>
-      <w:proofErr w:type="spellEnd"/>
-      <w:proofErr w:type="gramEnd"/>
-      <w:r>
-        <w:rPr>
-          <w:sz w:val="24"/>
-        </w:rPr>
-        <w:t xml:space="preserve"> ami újra népszerűvé teszi a híres akasztófa játékot, </w:t>
-      </w:r>
-      <w:proofErr w:type="spellStart"/>
-      <w:r>
-        <w:rPr>
-          <w:sz w:val="24"/>
-        </w:rPr>
-        <w:t>kíbővítve</w:t>
-      </w:r>
-      <w:proofErr w:type="spellEnd"/>
-      <w:r>
-        <w:rPr>
-          <w:sz w:val="24"/>
-        </w:rPr>
-        <w:t xml:space="preserve"> azt új lehetőségekkel és játékmódokkal. A játékosoknak az adataik megadásával lesz lehetőségük regisztrálni, amit szigorúan csak statisztikai adatok gyűjtésére fogunk felhasználni, így javítva a felhasználói élményt. A játékban négyféle játékmód közül választhat a felhasználó:</w:t>
-      </w:r>
-    </w:p>
-    <w:p>
-      <w:pPr>
-        <w:pStyle w:val="Listaszerbekezds"/>
-        <w:numPr>
-          <w:ilvl w:val="0"/>
-          <w:numId w:val="1"/>
-        </w:numPr>
-        <w:spacing w:after="480" w:line="240" w:lineRule="auto"/>
-        <w:jc w:val="both"/>
-        <w:rPr>
-          <w:sz w:val="24"/>
-        </w:rPr>
-      </w:pPr>
-      <w:r>
-        <w:rPr>
-          <w:sz w:val="24"/>
-        </w:rPr>
-        <w:t>Akasztófa Világbajnokság (</w:t>
-      </w:r>
-      <w:proofErr w:type="spellStart"/>
-      <w:r>
-        <w:rPr>
-          <w:sz w:val="24"/>
-        </w:rPr>
-        <w:t>multiplayer</w:t>
-      </w:r>
-      <w:proofErr w:type="spellEnd"/>
-      <w:r>
-        <w:rPr>
-          <w:sz w:val="24"/>
-        </w:rPr>
-        <w:t xml:space="preserve">): Ebben a kompetitív játékmódban a játékosok a világ minden pontjáról egymás ellen mérkőzhetnek meg egy egyenes kieséses </w:t>
-      </w:r>
-      <w:proofErr w:type="spellStart"/>
-      <w:r>
-        <w:rPr>
-          <w:sz w:val="24"/>
-        </w:rPr>
-        <w:t>renszerben</w:t>
-      </w:r>
-      <w:proofErr w:type="spellEnd"/>
-      <w:r>
-        <w:rPr>
-          <w:sz w:val="24"/>
-        </w:rPr>
-        <w:t>.</w:t>
-      </w:r>
-    </w:p>
-    <w:p>
-      <w:pPr>
-        <w:pStyle w:val="Listaszerbekezds"/>
-        <w:numPr>
-          <w:ilvl w:val="0"/>
-          <w:numId w:val="1"/>
-        </w:numPr>
-        <w:spacing w:after="480" w:line="240" w:lineRule="auto"/>
-        <w:jc w:val="both"/>
-        <w:rPr>
-          <w:sz w:val="24"/>
-        </w:rPr>
-      </w:pPr>
-      <w:r>
-        <w:rPr>
-          <w:sz w:val="24"/>
-        </w:rPr>
-        <w:t>Gyakorló mód (</w:t>
-      </w:r>
-      <w:proofErr w:type="spellStart"/>
-      <w:r>
-        <w:rPr>
-          <w:sz w:val="24"/>
-        </w:rPr>
-        <w:t>single</w:t>
-      </w:r>
-      <w:proofErr w:type="spellEnd"/>
-      <w:r>
-        <w:rPr>
-          <w:sz w:val="24"/>
-        </w:rPr>
-        <w:t xml:space="preserve"> </w:t>
-      </w:r>
-      <w:proofErr w:type="spellStart"/>
-      <w:r>
-        <w:rPr>
-          <w:sz w:val="24"/>
-        </w:rPr>
-        <w:t>player</w:t>
-      </w:r>
-      <w:proofErr w:type="spellEnd"/>
-      <w:r>
-        <w:rPr>
-          <w:sz w:val="24"/>
-        </w:rPr>
-        <w:t xml:space="preserve">): A felhasználók </w:t>
-      </w:r>
-      <w:proofErr w:type="spellStart"/>
-      <w:r>
-        <w:rPr>
-          <w:sz w:val="24"/>
-        </w:rPr>
-        <w:t>fejlódésük</w:t>
-      </w:r>
-      <w:proofErr w:type="spellEnd"/>
-      <w:r>
-        <w:rPr>
-          <w:sz w:val="24"/>
-        </w:rPr>
-        <w:t xml:space="preserve"> érdekében ebben a módban gyakorolhatnak, ahol a gép által generált szavakat kell kitalálni. </w:t>
-      </w:r>
-    </w:p>
-    <w:p>
-      <w:pPr>
-        <w:pStyle w:val="Listaszerbekezds"/>
-        <w:numPr>
-          <w:ilvl w:val="0"/>
-          <w:numId w:val="1"/>
-        </w:numPr>
-        <w:spacing w:after="480" w:line="240" w:lineRule="auto"/>
-        <w:jc w:val="both"/>
-        <w:rPr>
-          <w:sz w:val="24"/>
-        </w:rPr>
-      </w:pPr>
-      <w:r>
-        <w:rPr>
-          <w:sz w:val="24"/>
-        </w:rPr>
-        <w:t>1v1 Mód (</w:t>
-      </w:r>
-      <w:proofErr w:type="spellStart"/>
-      <w:r>
-        <w:rPr>
-          <w:sz w:val="24"/>
-        </w:rPr>
-        <w:t>coop</w:t>
-      </w:r>
-      <w:proofErr w:type="spellEnd"/>
-      <w:r>
-        <w:rPr>
-          <w:sz w:val="24"/>
-        </w:rPr>
-        <w:t>): Osztott képernyős játékmód, ahol a játékosok barátaik ellen játszhatnak. A kitalálandó szavakat az ellenfelek egymásnak adják meg.</w:t>
-      </w:r>
-    </w:p>
-    <w:p>
-      <w:pPr>
-        <w:pStyle w:val="Listaszerbekezds"/>
-        <w:numPr>
-          <w:ilvl w:val="0"/>
-          <w:numId w:val="1"/>
-        </w:numPr>
-        <w:spacing w:after="480" w:line="240" w:lineRule="auto"/>
-        <w:jc w:val="both"/>
-        <w:rPr>
-          <w:sz w:val="24"/>
-        </w:rPr>
-      </w:pPr>
-      <w:r>
-        <w:rPr>
-          <w:sz w:val="24"/>
-        </w:rPr>
-        <w:t>Kampány (story): Bizonyos időközönként elérhető történetalapú kaland, itt a győztesek értékes nyereményekkel gazdagodhatnak.</w:t>
-      </w:r>
-    </w:p>
-    <w:p>
-      <w:pPr>
-        <w:spacing w:after="480" w:line="240" w:lineRule="auto"/>
-        <w:ind w:left="360" w:firstLine="348"/>
-        <w:jc w:val="both"/>
-        <w:rPr>
-          <w:sz w:val="24"/>
-        </w:rPr>
-      </w:pPr>
-      <w:r>
-        <w:rPr>
-          <w:sz w:val="24"/>
-        </w:rPr>
-        <w:lastRenderedPageBreak/>
-        <w:t xml:space="preserve">A játék mögött maga a felhasználói adatbázis áll, ezekből olyan statisztikai adatokkal fog szolgálni a program, mint például hogy adott napon és héten hány meccs ment le, hány regisztrált </w:t>
-      </w:r>
-      <w:proofErr w:type="spellStart"/>
-      <w:r>
-        <w:rPr>
-          <w:sz w:val="24"/>
-        </w:rPr>
-        <w:t>userrel</w:t>
-      </w:r>
-      <w:proofErr w:type="spellEnd"/>
-      <w:r>
-        <w:rPr>
-          <w:sz w:val="24"/>
-        </w:rPr>
-        <w:t xml:space="preserve"> rendelkezünk. Ezekből jól látható lesz, melyik módok a népszerűek a felhasználók körében, és hogy a világ mely pontjairól játszanak a legtöbben. A hibalehetőség a </w:t>
-      </w:r>
-      <w:proofErr w:type="spellStart"/>
-      <w:r>
-        <w:rPr>
-          <w:sz w:val="24"/>
-        </w:rPr>
-        <w:t>multiplayer</w:t>
-      </w:r>
-      <w:proofErr w:type="spellEnd"/>
-      <w:r>
-        <w:rPr>
-          <w:sz w:val="24"/>
-        </w:rPr>
-        <w:t xml:space="preserve"> esetében fennáll, így ha szerveroldali problémákba ütközik a program, minden </w:t>
-      </w:r>
-      <w:proofErr w:type="spellStart"/>
-      <w:r>
-        <w:rPr>
-          <w:sz w:val="24"/>
-        </w:rPr>
-        <w:t>usert</w:t>
-      </w:r>
-      <w:proofErr w:type="spellEnd"/>
-      <w:r>
-        <w:rPr>
-          <w:sz w:val="24"/>
-        </w:rPr>
-        <w:t xml:space="preserve"> levélben fog értesíteni a Világbajnokságok ideje alatt. Ezenkívül a program rendelkezni fog egy szponzor oldallal, ahol a játék létrejöttét, működését és a felhasználók nyereményeit és adataik védelmét biztosító támogatók megfelelő elismerésben részesülhetnek.</w:t>
       </w:r>
     </w:p>
     <w:p>
@@ -10306,7 +10154,6 @@
                 <w:color w:val="000000"/>
                 <w:lang w:eastAsia="hu-HU"/>
               </w:rPr>
-              <w:lastRenderedPageBreak/>
               <w:t>Site</w:t>
             </w:r>
           </w:p>
@@ -11346,15 +11193,6 @@
   </w:abstractNum>
   <w:num w:numId="1">
     <w:abstractNumId w:val="1"/>
-    <w:lvlOverride w:ilvl="0"/>
-    <w:lvlOverride w:ilvl="1"/>
-    <w:lvlOverride w:ilvl="2"/>
-    <w:lvlOverride w:ilvl="3"/>
-    <w:lvlOverride w:ilvl="4"/>
-    <w:lvlOverride w:ilvl="5"/>
-    <w:lvlOverride w:ilvl="6"/>
-    <w:lvlOverride w:ilvl="7"/>
-    <w:lvlOverride w:ilvl="8"/>
   </w:num>
   <w:num w:numId="2">
     <w:abstractNumId w:val="1"/>

</xml_diff>